<commit_message>
fixed combination and added logger
</commit_message>
<xml_diff>
--- a/assets/templates/combined_template.docx
+++ b/assets/templates/combined_template.docx
@@ -1,6 +1,6 @@
 
 <file path=word/document.xml><?xml version="1.0" encoding="utf-8"?>
-<w:document xmlns:wpc="http://schemas.microsoft.com/office/word/2010/wordprocessingCanvas" xmlns:cx="http://schemas.microsoft.com/office/drawing/2014/chartex" xmlns:cx1="http://schemas.microsoft.com/office/drawing/2015/9/8/chartex" xmlns:cx2="http://schemas.microsoft.com/office/drawing/2015/10/21/chartex" xmlns:cx3="http://schemas.microsoft.com/office/drawing/2016/5/9/chartex" xmlns:cx4="http://schemas.microsoft.com/office/drawing/2016/5/10/chartex" xmlns:cx5="http://schemas.microsoft.com/office/drawing/2016/5/11/chartex" xmlns:cx6="http://schemas.microsoft.com/office/drawing/2016/5/12/chartex" xmlns:cx7="http://schemas.microsoft.com/office/drawing/2016/5/13/chartex" xmlns:cx8="http://schemas.microsoft.com/office/drawing/2016/5/14/chartex" xmlns:mc="http://schemas.openxmlformats.org/markup-compatibility/2006" xmlns:aink="http://schemas.microsoft.com/office/drawing/2016/ink" xmlns:am3d="http://schemas.microsoft.com/office/drawing/2017/model3d" xmlns:o="urn:schemas-microsoft-com:office:office" xmlns:oel="http://schemas.microsoft.com/office/2019/extlst" xmlns:r="http://schemas.openxmlformats.org/officeDocument/2006/relationships" xmlns:m="http://schemas.openxmlformats.org/officeDocument/2006/math" xmlns:v="urn:schemas-microsoft-com:vml" xmlns:wp14="http://schemas.microsoft.com/office/word/2010/wordprocessingDrawing" xmlns:wp="http://schemas.openxmlformats.org/drawingml/2006/wordprocessingDrawing" xmlns:w10="urn:schemas-microsoft-com:office:word" xmlns:w="http://schemas.openxmlformats.org/wordprocessingml/2006/main" xmlns:w14="http://schemas.microsoft.com/office/word/2010/wordml" xmlns:w15="http://schemas.microsoft.com/office/word/2012/wordml" xmlns:w16cex="http://schemas.microsoft.com/office/word/2018/wordml/cex" xmlns:w16cid="http://schemas.microsoft.com/office/word/2016/wordml/cid" xmlns:w16="http://schemas.microsoft.com/office/word/2018/wordml" xmlns:w16sdtdh="http://schemas.microsoft.com/office/word/2020/wordml/sdtdatahash" xmlns:w16se="http://schemas.microsoft.com/office/word/2015/wordml/symex" xmlns:wpg="http://schemas.microsoft.com/office/word/2010/wordprocessingGroup" xmlns:wpi="http://schemas.microsoft.com/office/word/2010/wordprocessingInk" xmlns:wne="http://schemas.microsoft.com/office/word/2006/wordml" xmlns:wps="http://schemas.microsoft.com/office/word/2010/wordprocessingShape" mc:Ignorable="w14 w15 w16se w16cid w16 w16cex w16sdtdh wp14">
+<w:document xmlns:wpc="http://schemas.microsoft.com/office/word/2010/wordprocessingCanvas" xmlns:cx="http://schemas.microsoft.com/office/drawing/2014/chartex" xmlns:cx1="http://schemas.microsoft.com/office/drawing/2015/9/8/chartex" xmlns:cx2="http://schemas.microsoft.com/office/drawing/2015/10/21/chartex" xmlns:cx3="http://schemas.microsoft.com/office/drawing/2016/5/9/chartex" xmlns:cx4="http://schemas.microsoft.com/office/drawing/2016/5/10/chartex" xmlns:cx5="http://schemas.microsoft.com/office/drawing/2016/5/11/chartex" xmlns:cx6="http://schemas.microsoft.com/office/drawing/2016/5/12/chartex" xmlns:cx7="http://schemas.microsoft.com/office/drawing/2016/5/13/chartex" xmlns:cx8="http://schemas.microsoft.com/office/drawing/2016/5/14/chartex" xmlns:mc="http://schemas.openxmlformats.org/markup-compatibility/2006" xmlns:aink="http://schemas.microsoft.com/office/drawing/2016/ink" xmlns:am3d="http://schemas.microsoft.com/office/drawing/2017/model3d" xmlns:o="urn:schemas-microsoft-com:office:office" xmlns:oel="http://schemas.microsoft.com/office/2019/extlst" xmlns:r="http://schemas.openxmlformats.org/officeDocument/2006/relationships" xmlns:m="http://schemas.openxmlformats.org/officeDocument/2006/math" xmlns:v="urn:schemas-microsoft-com:vml" xmlns:wp14="http://schemas.microsoft.com/office/word/2010/wordprocessingDrawing" xmlns:wp="http://schemas.openxmlformats.org/drawingml/2006/wordprocessingDrawing" xmlns:w10="urn:schemas-microsoft-com:office:word" xmlns:w="http://schemas.openxmlformats.org/wordprocessingml/2006/main" xmlns:w14="http://schemas.microsoft.com/office/word/2010/wordml" xmlns:w15="http://schemas.microsoft.com/office/word/2012/wordml" xmlns:w16cex="http://schemas.microsoft.com/office/word/2018/wordml/cex" xmlns:w16cid="http://schemas.microsoft.com/office/word/2016/wordml/cid" xmlns:w16="http://schemas.microsoft.com/office/word/2018/wordml" xmlns:w16du="http://schemas.microsoft.com/office/word/2023/wordml/word16du" xmlns:w16sdtdh="http://schemas.microsoft.com/office/word/2020/wordml/sdtdatahash" xmlns:w16sdtfl="http://schemas.microsoft.com/office/word/2024/wordml/sdtformatlock" xmlns:w16se="http://schemas.microsoft.com/office/word/2015/wordml/symex" xmlns:wpg="http://schemas.microsoft.com/office/word/2010/wordprocessingGroup" xmlns:wpi="http://schemas.microsoft.com/office/word/2010/wordprocessingInk" xmlns:wne="http://schemas.microsoft.com/office/word/2006/wordml" xmlns:wps="http://schemas.microsoft.com/office/word/2010/wordprocessingShape" mc:Ignorable="w14 w15 w16se w16cid w16 w16cex w16sdtdh w16sdtfl w16du wp14">
   <w:body>
     <w:p>
       <w:pPr>
@@ -72,6 +72,7 @@
         </w:rPr>
         <w:t xml:space="preserve"> </w:t>
       </w:r>
+      <w:proofErr w:type="spellStart"/>
       <w:r>
         <w:rPr>
           <w:spacing w:val="-8"/>
@@ -81,6 +82,7 @@
       <w:r>
         <w:t>OF</w:t>
       </w:r>
+      <w:proofErr w:type="spellEnd"/>
       <w:r>
         <w:rPr>
           <w:spacing w:val="-1"/>
@@ -205,6 +207,7 @@
         </w:rPr>
         <w:t>6</w:t>
       </w:r>
+      <w:proofErr w:type="spellStart"/>
       <w:r>
         <w:rPr>
           <w:rFonts w:ascii="Open Sans"/>
@@ -213,6 +216,7 @@
         </w:rPr>
         <w:t>th</w:t>
       </w:r>
+      <w:proofErr w:type="spellEnd"/>
       <w:r>
         <w:rPr>
           <w:rFonts w:ascii="Open Sans"/>
@@ -447,7 +451,7 @@
               </wp:anchor>
             </w:drawing>
           </mc:Choice>
-          <mc:Fallback xmlns:w16sdtfl="http://schemas.microsoft.com/office/word/2024/wordml/sdtformatlock" xmlns:w16du="http://schemas.microsoft.com/office/word/2023/wordml/word16du">
+          <mc:Fallback>
             <w:pict>
               <v:shape w14:anchorId="76B47A04" id="Graphic 2" o:spid="_x0000_s1026" style="position:absolute;margin-left:310.3pt;margin-top:7.45pt;width:.5pt;height:13.95pt;z-index:15729152;visibility:visible;mso-wrap-style:square;mso-wrap-distance-left:0;mso-wrap-distance-top:0;mso-wrap-distance-right:0;mso-wrap-distance-bottom:0;mso-position-horizontal:absolute;mso-position-horizontal-relative:page;mso-position-vertical:absolute;mso-position-vertical-relative:text;v-text-anchor:top" coordsize="6350,177165" o:gfxdata="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" path="m6096,l,,,176783r6096,l6096,xe" fillcolor="black" stroked="f">
                 <v:path arrowok="t"/>
@@ -628,7 +632,7 @@
                     </wp:anchor>
                   </w:drawing>
                 </mc:Choice>
-                <mc:Fallback xmlns:w16sdtfl="http://schemas.microsoft.com/office/word/2024/wordml/sdtformatlock" xmlns:w16du="http://schemas.microsoft.com/office/word/2023/wordml/word16du">
+                <mc:Fallback>
                   <w:pict>
                     <v:shape w14:anchorId="1DCAD853" id="Graphic 2" o:spid="_x0000_s1026" style="position:absolute;margin-left:310.3pt;margin-top:7.45pt;width:.5pt;height:13.95pt;z-index:487593472;visibility:visible;mso-wrap-style:square;mso-wrap-distance-left:0;mso-wrap-distance-top:0;mso-wrap-distance-right:0;mso-wrap-distance-bottom:0;mso-position-horizontal:absolute;mso-position-horizontal-relative:page;mso-position-vertical:absolute;mso-position-vertical-relative:text;v-text-anchor:top" coordsize="6350,177165" o:gfxdata="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" path="m6096,l,,,176783r6096,l6096,xe" fillcolor="black" stroked="f">
                       <v:path arrowok="t"/>
@@ -821,7 +825,16 @@
                 <w:sz w:val="20"/>
                 <w:szCs w:val="20"/>
               </w:rPr>
-              <w:t>Melissa X. Allison</w:t>
+              <w:t xml:space="preserve">Melissa X. </w:t>
+            </w:r>
+            <w:proofErr w:type="spellStart"/>
+            <w:r>
+              <w:rPr>
+                <w:b/>
+                <w:sz w:val="20"/>
+                <w:szCs w:val="20"/>
+              </w:rPr>
+              <w:t>Allison</w:t>
             </w:r>
             <w:r>
               <w:rPr>
@@ -831,6 +844,7 @@
               </w:rPr>
               <w:t>|Special</w:t>
             </w:r>
+            <w:proofErr w:type="spellEnd"/>
             <w:r>
               <w:rPr>
                 <w:b/>
@@ -1744,7 +1758,7 @@
               </wp:anchor>
             </w:drawing>
           </mc:Choice>
-          <mc:Fallback xmlns:w16sdtfl="http://schemas.microsoft.com/office/word/2024/wordml/sdtformatlock" xmlns:w16du="http://schemas.microsoft.com/office/word/2023/wordml/word16du">
+          <mc:Fallback>
             <w:pict>
               <v:shape w14:anchorId="4D3CFA1A" id="Graphic 4" o:spid="_x0000_s1026" style="position:absolute;margin-left:296.05pt;margin-top:16.35pt;width:48.8pt;height:20pt;z-index:-15848960;visibility:visible;mso-wrap-style:square;mso-wrap-distance-left:0;mso-wrap-distance-top:0;mso-wrap-distance-right:0;mso-wrap-distance-bottom:0;mso-position-horizontal:absolute;mso-position-horizontal-relative:page;mso-position-vertical:absolute;mso-position-vertical-relative:text;v-text-anchor:top" coordsize="619760,254000" o:gfxdata="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" path="m619428,l,,,254000r619428,l619428,xe" stroked="f">
                 <v:path arrowok="t"/>
@@ -2205,7 +2219,7 @@
                 <v:stroke joinstyle="miter"/>
                 <v:path gradientshapeok="t" o:connecttype="rect"/>
               </v:shapetype>
-              <v:shape id="Textbox 5" o:spid="_x0000_s1026" type="#_x0000_t202" style="position:absolute;margin-left:2in;margin-top:21.55pt;width:350.75pt;height:70.25pt;z-index:-15728640;visibility:visible;mso-wrap-style:square;mso-wrap-distance-left:0;mso-wrap-distance-top:0;mso-wrap-distance-right:0;mso-wrap-distance-bottom:0;mso-position-horizontal:absolute;mso-position-horizontal-relative:page;mso-position-vertical:absolute;mso-position-vertical-relative:text;v-text-anchor:top" o:gfxdata="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" filled="f" strokeweight="2.25pt">
+              <v:shape id="Textbox 5" o:spid="_x0000_s1026" type="#_x0000_t202" style="position:absolute;margin-left:2in;margin-top:21.55pt;width:350.75pt;height:70.25pt;z-index:-15728640;visibility:visible;mso-wrap-style:square;mso-wrap-distance-left:0;mso-wrap-distance-top:0;mso-wrap-distance-right:0;mso-wrap-distance-bottom:0;mso-position-horizontal:absolute;mso-position-horizontal-relative:page;mso-position-vertical:absolute;mso-position-vertical-relative:text;v-text-anchor:top" o:gfxdata="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" filled="f" strokeweight="2.25pt">
                 <v:path arrowok="t"/>
                 <v:textbox inset="0,0,0,0">
                   <w:txbxContent>
@@ -3199,6 +3213,7 @@
         </w:rPr>
         <w:t>6</w:t>
       </w:r>
+      <w:proofErr w:type="spellStart"/>
       <w:r>
         <w:rPr>
           <w:rFonts w:ascii="Open Sans"/>
@@ -3207,6 +3222,7 @@
         </w:rPr>
         <w:t>th</w:t>
       </w:r>
+      <w:proofErr w:type="spellEnd"/>
       <w:r>
         <w:rPr>
           <w:rFonts w:ascii="Open Sans"/>
@@ -4158,6 +4174,7 @@
               </w:rPr>
               <w:t xml:space="preserve"> </w:t>
             </w:r>
+            <w:proofErr w:type="gramStart"/>
             <w:r>
               <w:rPr>
                 <w:sz w:val="20"/>
@@ -4180,6 +4197,7 @@
               </w:rPr>
               <w:t>:</w:t>
             </w:r>
+            <w:proofErr w:type="gramEnd"/>
             <w:r>
               <w:rPr>
                 <w:spacing w:val="-4"/>
@@ -5476,6 +5494,2666 @@
         <w:t>ICD-10 Diagnostic codes</w:t>
       </w:r>
     </w:p>
+    <w:p>
+      <w:pPr>
+        <w:spacing w:line="259" w:lineRule="auto"/>
+        <w:rPr>
+          <w:rFonts w:ascii="Segoe UI Symbol" w:hAnsi="Segoe UI Symbol"/>
+          <w:sz w:val="20"/>
+        </w:rPr>
+      </w:pPr>
+    </w:p>
+    <w:p>
+      <w:pPr>
+        <w:pStyle w:val="BodyText"/>
+        <w:ind w:left="4993"/>
+        <w:rPr>
+          <w:rFonts w:ascii="Times New Roman"/>
+          <w:sz w:val="20"/>
+        </w:rPr>
+      </w:pPr>
+      <w:r>
+        <w:rPr>
+          <w:rFonts w:ascii="Times New Roman"/>
+          <w:noProof/>
+          <w:sz w:val="20"/>
+        </w:rPr>
+        <w:lastRenderedPageBreak/>
+        <w:drawing>
+          <wp:inline distT="0" distB="0" distL="0" distR="0" wp14:anchorId="6D6C8075" wp14:editId="76890B40">
+            <wp:extent cx="728665" cy="695325"/>
+            <wp:effectExtent l="0" t="0" r="0" b="0"/>
+            <wp:docPr id="1443193447" name="Image 6" descr="image001 "/>
+            <wp:cNvGraphicFramePr>
+              <a:graphicFrameLocks xmlns:a="http://schemas.openxmlformats.org/drawingml/2006/main"/>
+            </wp:cNvGraphicFramePr>
+            <a:graphic xmlns:a="http://schemas.openxmlformats.org/drawingml/2006/main">
+              <a:graphicData uri="http://schemas.openxmlformats.org/drawingml/2006/picture">
+                <pic:pic xmlns:pic="http://schemas.openxmlformats.org/drawingml/2006/picture">
+                  <pic:nvPicPr>
+                    <pic:cNvPr id="6" name="Image 6" descr="image001 "/>
+                    <pic:cNvPicPr/>
+                  </pic:nvPicPr>
+                  <pic:blipFill>
+                    <a:blip r:embed="rId6" cstate="print"/>
+                    <a:stretch>
+                      <a:fillRect/>
+                    </a:stretch>
+                  </pic:blipFill>
+                  <pic:spPr>
+                    <a:xfrm>
+                      <a:off x="0" y="0"/>
+                      <a:ext cx="728665" cy="695325"/>
+                    </a:xfrm>
+                    <a:prstGeom prst="rect">
+                      <a:avLst/>
+                    </a:prstGeom>
+                  </pic:spPr>
+                </pic:pic>
+              </a:graphicData>
+            </a:graphic>
+          </wp:inline>
+        </w:drawing>
+      </w:r>
+    </w:p>
+    <w:p>
+      <w:pPr>
+        <w:pStyle w:val="BodyText"/>
+        <w:spacing w:before="51"/>
+        <w:rPr>
+          <w:rFonts w:ascii="Times New Roman"/>
+          <w:sz w:val="18"/>
+        </w:rPr>
+      </w:pPr>
+    </w:p>
+    <w:p>
+      <w:pPr>
+        <w:spacing w:before="1"/>
+        <w:ind w:left="4389" w:right="4371" w:firstLine="1"/>
+        <w:jc w:val="center"/>
+        <w:rPr>
+          <w:rFonts w:ascii="Open Sans"/>
+          <w:b/>
+          <w:sz w:val="18"/>
+        </w:rPr>
+      </w:pPr>
+      <w:r>
+        <w:rPr>
+          <w:rFonts w:ascii="Open Sans"/>
+          <w:b/>
+          <w:sz w:val="18"/>
+        </w:rPr>
+        <w:t>STATE OF TENNESSEE DEPARTMENT</w:t>
+      </w:r>
+      <w:r>
+        <w:rPr>
+          <w:rFonts w:ascii="Open Sans"/>
+          <w:b/>
+          <w:spacing w:val="-12"/>
+          <w:sz w:val="18"/>
+        </w:rPr>
+        <w:t xml:space="preserve"> </w:t>
+      </w:r>
+      <w:r>
+        <w:rPr>
+          <w:rFonts w:ascii="Open Sans"/>
+          <w:b/>
+          <w:sz w:val="18"/>
+        </w:rPr>
+        <w:t>OF</w:t>
+      </w:r>
+      <w:r>
+        <w:rPr>
+          <w:rFonts w:ascii="Open Sans"/>
+          <w:b/>
+          <w:spacing w:val="-12"/>
+          <w:sz w:val="18"/>
+        </w:rPr>
+        <w:t xml:space="preserve"> </w:t>
+      </w:r>
+      <w:r>
+        <w:rPr>
+          <w:rFonts w:ascii="Open Sans"/>
+          <w:b/>
+          <w:sz w:val="18"/>
+        </w:rPr>
+        <w:t>HEALTH</w:t>
+      </w:r>
+    </w:p>
+    <w:p>
+      <w:pPr>
+        <w:ind w:left="4037" w:right="4020"/>
+        <w:jc w:val="center"/>
+        <w:rPr>
+          <w:rFonts w:ascii="Open Sans"/>
+          <w:sz w:val="18"/>
+        </w:rPr>
+      </w:pPr>
+      <w:r>
+        <w:rPr>
+          <w:rFonts w:ascii="Open Sans"/>
+          <w:sz w:val="18"/>
+        </w:rPr>
+        <w:t>Andrew</w:t>
+      </w:r>
+      <w:r>
+        <w:rPr>
+          <w:rFonts w:ascii="Open Sans"/>
+          <w:spacing w:val="-10"/>
+          <w:sz w:val="18"/>
+        </w:rPr>
+        <w:t xml:space="preserve"> </w:t>
+      </w:r>
+      <w:r>
+        <w:rPr>
+          <w:rFonts w:ascii="Open Sans"/>
+          <w:sz w:val="18"/>
+        </w:rPr>
+        <w:t>Johnson</w:t>
+      </w:r>
+      <w:r>
+        <w:rPr>
+          <w:rFonts w:ascii="Open Sans"/>
+          <w:spacing w:val="-11"/>
+          <w:sz w:val="18"/>
+        </w:rPr>
+        <w:t xml:space="preserve"> </w:t>
+      </w:r>
+      <w:r>
+        <w:rPr>
+          <w:rFonts w:ascii="Open Sans"/>
+          <w:sz w:val="18"/>
+        </w:rPr>
+        <w:t>Tower,</w:t>
+      </w:r>
+      <w:r>
+        <w:rPr>
+          <w:rFonts w:ascii="Open Sans"/>
+          <w:spacing w:val="-10"/>
+          <w:sz w:val="18"/>
+        </w:rPr>
+        <w:t xml:space="preserve"> </w:t>
+      </w:r>
+      <w:r>
+        <w:rPr>
+          <w:rFonts w:ascii="Open Sans"/>
+          <w:sz w:val="18"/>
+        </w:rPr>
+        <w:t>6</w:t>
+      </w:r>
+      <w:proofErr w:type="spellStart"/>
+      <w:r>
+        <w:rPr>
+          <w:rFonts w:ascii="Open Sans"/>
+          <w:position w:val="6"/>
+          <w:sz w:val="12"/>
+        </w:rPr>
+        <w:t>th</w:t>
+      </w:r>
+      <w:proofErr w:type="spellEnd"/>
+      <w:r>
+        <w:rPr>
+          <w:rFonts w:ascii="Open Sans"/>
+          <w:spacing w:val="5"/>
+          <w:position w:val="6"/>
+          <w:sz w:val="12"/>
+        </w:rPr>
+        <w:t xml:space="preserve"> </w:t>
+      </w:r>
+      <w:r>
+        <w:rPr>
+          <w:rFonts w:ascii="Open Sans"/>
+          <w:sz w:val="18"/>
+        </w:rPr>
+        <w:t>Floor 710 James Robertson Parkway Nashville, Tennessee 37243</w:t>
+      </w:r>
+    </w:p>
+    <w:p>
+      <w:pPr>
+        <w:rPr>
+          <w:rFonts w:ascii="Open Sans"/>
+          <w:sz w:val="20"/>
+        </w:rPr>
+      </w:pPr>
+    </w:p>
+    <w:p>
+      <w:pPr>
+        <w:rPr>
+          <w:rFonts w:ascii="AppleSystemUIFont" w:eastAsiaTheme="minorHAnsi" w:hAnsi="AppleSystemUIFont" w:cs="AppleSystemUIFont"/>
+          <w:sz w:val="26"/>
+          <w:szCs w:val="26"/>
+          <w:lang w:val="en-GB"/>
+        </w:rPr>
+      </w:pPr>
+    </w:p>
+    <w:tbl>
+      <w:tblPr>
+        <w:tblStyle w:val="TableGrid"/>
+        <w:tblW w:w="0" w:type="auto"/>
+        <w:tblInd w:w="-108" w:type="dxa"/>
+        <w:tblBorders>
+          <w:top w:val="none" w:sz="0" w:space="0" w:color="auto"/>
+          <w:left w:val="none" w:sz="0" w:space="0" w:color="auto"/>
+          <w:bottom w:val="none" w:sz="0" w:space="0" w:color="auto"/>
+          <w:right w:val="none" w:sz="0" w:space="0" w:color="auto"/>
+          <w:insideH w:val="none" w:sz="0" w:space="0" w:color="auto"/>
+          <w:insideV w:val="none" w:sz="0" w:space="0" w:color="auto"/>
+        </w:tblBorders>
+        <w:tblLook w:val="04A0" w:firstRow="1" w:lastRow="0" w:firstColumn="1" w:lastColumn="0" w:noHBand="0" w:noVBand="1"/>
+      </w:tblPr>
+      <w:tblGrid>
+        <w:gridCol w:w="5447"/>
+        <w:gridCol w:w="5456"/>
+      </w:tblGrid>
+      <w:tr>
+        <w:tc>
+          <w:tcPr>
+            <w:tcW w:w="5447" w:type="dxa"/>
+          </w:tcPr>
+          <w:p>
+            <w:pPr>
+              <w:rPr>
+                <w:rFonts w:ascii="Open Sans" w:hAnsi="Open Sans" w:cs="Open Sans"/>
+                <w:sz w:val="20"/>
+              </w:rPr>
+            </w:pPr>
+            <w:r>
+              <w:rPr>
+                <w:rFonts w:ascii="Open Sans" w:hAnsi="Open Sans" w:cs="Open Sans"/>
+                <w:b/>
+                <w:bCs/>
+                <w:sz w:val="20"/>
+              </w:rPr>
+              <w:t>Facility:</w:t>
+            </w:r>
+            <w:r>
+              <w:rPr>
+                <w:rFonts w:ascii="Open Sans" w:hAnsi="Open Sans" w:cs="Open Sans"/>
+                <w:sz w:val="20"/>
+              </w:rPr>
+              <w:t xml:space="preserve"> #hos_name#</w:t>
+            </w:r>
+          </w:p>
+        </w:tc>
+        <w:tc>
+          <w:tcPr>
+            <w:tcW w:w="5456" w:type="dxa"/>
+          </w:tcPr>
+          <w:p>
+            <w:pPr>
+              <w:jc w:val="right"/>
+              <w:rPr>
+                <w:rFonts w:ascii="Open Sans"/>
+                <w:sz w:val="20"/>
+              </w:rPr>
+            </w:pPr>
+            <w:r>
+              <w:rPr>
+                <w:rFonts w:ascii="AppleSystemUIFont" w:eastAsiaTheme="minorHAnsi" w:hAnsi="AppleSystemUIFont" w:cs="AppleSystemUIFont"/>
+                <w:b/>
+                <w:bCs/>
+                <w:sz w:val="26"/>
+                <w:szCs w:val="26"/>
+                <w:lang w:val="en-GB"/>
+              </w:rPr>
+              <w:t>Date:</w:t>
+            </w:r>
+            <w:r>
+              <w:rPr>
+                <w:rFonts w:ascii="AppleSystemUIFont" w:eastAsiaTheme="minorHAnsi" w:hAnsi="AppleSystemUIFont" w:cs="AppleSystemUIFont"/>
+                <w:sz w:val="26"/>
+                <w:szCs w:val="26"/>
+                <w:lang w:val="en-GB"/>
+              </w:rPr>
+              <w:t xml:space="preserve"> #mr_request_dt#</w:t>
+            </w:r>
+          </w:p>
+        </w:tc>
+      </w:tr>
+    </w:tbl>
+    <w:p>
+      <w:pPr>
+        <w:ind w:left="117"/>
+        <w:rPr>
+          <w:rFonts w:ascii="Open Sans"/>
+          <w:sz w:val="20"/>
+        </w:rPr>
+        <w:sectPr>
+          <w:type w:val="continuous"/>
+          <w:pgSz w:w="12240" w:h="15840"/>
+          <w:pgMar w:top="800" w:right="620" w:bottom="280" w:left="600" w:header="720" w:footer="720" w:gutter="0"/>
+          <w:cols w:space="720"/>
+        </w:sectPr>
+      </w:pPr>
+    </w:p>
+    <w:p>
+      <w:pPr>
+        <w:spacing w:before="116"/>
+        <w:ind w:left="117"/>
+        <w:rPr>
+          <w:rFonts w:ascii="Open Sans"/>
+          <w:b/>
+          <w:sz w:val="20"/>
+        </w:rPr>
+      </w:pPr>
+      <w:r>
+        <w:rPr>
+          <w:rFonts w:ascii="Open Sans"/>
+          <w:b/>
+          <w:sz w:val="20"/>
+        </w:rPr>
+        <w:t>REQUEST:</w:t>
+      </w:r>
+      <w:r>
+        <w:rPr>
+          <w:rFonts w:ascii="Open Sans"/>
+          <w:b/>
+          <w:spacing w:val="-11"/>
+          <w:sz w:val="20"/>
+        </w:rPr>
+        <w:t xml:space="preserve"> </w:t>
+      </w:r>
+      <w:r>
+        <w:rPr>
+          <w:rFonts w:ascii="Open Sans"/>
+          <w:b/>
+          <w:sz w:val="20"/>
+        </w:rPr>
+        <w:t>MEDICAL</w:t>
+      </w:r>
+      <w:r>
+        <w:rPr>
+          <w:rFonts w:ascii="Open Sans"/>
+          <w:b/>
+          <w:spacing w:val="-11"/>
+          <w:sz w:val="20"/>
+        </w:rPr>
+        <w:t xml:space="preserve"> </w:t>
+      </w:r>
+      <w:r>
+        <w:rPr>
+          <w:rFonts w:ascii="Open Sans"/>
+          <w:b/>
+          <w:sz w:val="20"/>
+        </w:rPr>
+        <w:t>RECORDS</w:t>
+      </w:r>
+      <w:r>
+        <w:rPr>
+          <w:rFonts w:ascii="Open Sans"/>
+          <w:b/>
+          <w:spacing w:val="-10"/>
+          <w:sz w:val="20"/>
+        </w:rPr>
+        <w:t xml:space="preserve"> </w:t>
+      </w:r>
+      <w:r>
+        <w:rPr>
+          <w:rFonts w:ascii="Open Sans"/>
+          <w:sz w:val="20"/>
+        </w:rPr>
+        <w:t>for</w:t>
+      </w:r>
+      <w:r>
+        <w:rPr>
+          <w:rFonts w:ascii="Open Sans"/>
+          <w:spacing w:val="-11"/>
+          <w:sz w:val="20"/>
+        </w:rPr>
+        <w:t xml:space="preserve"> </w:t>
+      </w:r>
+      <w:r>
+        <w:rPr>
+          <w:rFonts w:ascii="Open Sans"/>
+          <w:sz w:val="20"/>
+        </w:rPr>
+        <w:t>the</w:t>
+      </w:r>
+      <w:r>
+        <w:rPr>
+          <w:rFonts w:ascii="Open Sans"/>
+          <w:spacing w:val="-10"/>
+          <w:sz w:val="20"/>
+        </w:rPr>
+        <w:t xml:space="preserve"> </w:t>
+      </w:r>
+      <w:r>
+        <w:rPr>
+          <w:rFonts w:ascii="Open Sans"/>
+          <w:sz w:val="20"/>
+        </w:rPr>
+        <w:t>below</w:t>
+      </w:r>
+      <w:r>
+        <w:rPr>
+          <w:rFonts w:ascii="Open Sans"/>
+          <w:spacing w:val="-10"/>
+          <w:sz w:val="20"/>
+        </w:rPr>
+        <w:t xml:space="preserve"> </w:t>
+      </w:r>
+      <w:r>
+        <w:rPr>
+          <w:rFonts w:ascii="Open Sans"/>
+          <w:b/>
+          <w:sz w:val="20"/>
+        </w:rPr>
+        <w:t>DELIVERY</w:t>
+      </w:r>
+      <w:r>
+        <w:rPr>
+          <w:rFonts w:ascii="Open Sans"/>
+          <w:b/>
+          <w:spacing w:val="-11"/>
+          <w:sz w:val="20"/>
+        </w:rPr>
+        <w:t xml:space="preserve"> </w:t>
+      </w:r>
+      <w:r>
+        <w:rPr>
+          <w:rFonts w:ascii="Open Sans"/>
+          <w:b/>
+          <w:sz w:val="20"/>
+        </w:rPr>
+        <w:t>DATE</w:t>
+      </w:r>
+      <w:r>
+        <w:rPr>
+          <w:rFonts w:ascii="Open Sans"/>
+          <w:b/>
+          <w:spacing w:val="-12"/>
+          <w:sz w:val="20"/>
+        </w:rPr>
+        <w:t xml:space="preserve"> </w:t>
+      </w:r>
+      <w:r>
+        <w:rPr>
+          <w:rFonts w:ascii="Open Sans"/>
+          <w:sz w:val="20"/>
+        </w:rPr>
+        <w:t>and</w:t>
+      </w:r>
+      <w:r>
+        <w:rPr>
+          <w:rFonts w:ascii="Open Sans"/>
+          <w:spacing w:val="-11"/>
+          <w:sz w:val="20"/>
+        </w:rPr>
+        <w:t xml:space="preserve"> </w:t>
+      </w:r>
+      <w:r>
+        <w:rPr>
+          <w:rFonts w:ascii="Open Sans"/>
+          <w:b/>
+          <w:spacing w:val="-2"/>
+          <w:sz w:val="20"/>
+        </w:rPr>
+        <w:t>HOSPITALIZATION</w:t>
+      </w:r>
+    </w:p>
+    <w:p>
+      <w:pPr>
+        <w:spacing w:before="180" w:line="259" w:lineRule="auto"/>
+        <w:ind w:left="117" w:right="127"/>
+        <w:rPr>
+          <w:rFonts w:ascii="Open Sans"/>
+          <w:sz w:val="20"/>
+        </w:rPr>
+      </w:pPr>
+      <w:r>
+        <w:rPr>
+          <w:rFonts w:ascii="Open Sans"/>
+          <w:sz w:val="20"/>
+        </w:rPr>
+        <w:t>The Tennessee</w:t>
+      </w:r>
+      <w:r>
+        <w:rPr>
+          <w:rFonts w:ascii="Open Sans"/>
+          <w:spacing w:val="-1"/>
+          <w:sz w:val="20"/>
+        </w:rPr>
+        <w:t xml:space="preserve"> </w:t>
+      </w:r>
+      <w:r>
+        <w:rPr>
+          <w:rFonts w:ascii="Open Sans"/>
+          <w:sz w:val="20"/>
+        </w:rPr>
+        <w:t>Department of Health (TDH) is currently conducting</w:t>
+      </w:r>
+      <w:r>
+        <w:rPr>
+          <w:rFonts w:ascii="Open Sans"/>
+          <w:spacing w:val="-1"/>
+          <w:sz w:val="20"/>
+        </w:rPr>
+        <w:t xml:space="preserve"> </w:t>
+      </w:r>
+      <w:r>
+        <w:rPr>
+          <w:rFonts w:ascii="Open Sans"/>
+          <w:sz w:val="20"/>
+        </w:rPr>
+        <w:t>surveillance on hepatitis C</w:t>
+      </w:r>
+      <w:r>
+        <w:rPr>
+          <w:rFonts w:ascii="Open Sans"/>
+          <w:spacing w:val="-1"/>
+          <w:sz w:val="20"/>
+        </w:rPr>
+        <w:t xml:space="preserve"> </w:t>
+      </w:r>
+      <w:r>
+        <w:rPr>
+          <w:rFonts w:ascii="Open Sans"/>
+          <w:sz w:val="20"/>
+        </w:rPr>
+        <w:t>positive pregnant people and their infants. We are requesting medical records for the following individual:</w:t>
+      </w:r>
+    </w:p>
+    <w:p>
+      <w:pPr>
+        <w:spacing w:line="259" w:lineRule="auto"/>
+        <w:rPr>
+          <w:rFonts w:ascii="Open Sans"/>
+          <w:sz w:val="20"/>
+        </w:rPr>
+        <w:sectPr>
+          <w:type w:val="continuous"/>
+          <w:pgSz w:w="12240" w:h="15840"/>
+          <w:pgMar w:top="800" w:right="620" w:bottom="280" w:left="600" w:header="720" w:footer="720" w:gutter="0"/>
+          <w:cols w:space="720"/>
+        </w:sectPr>
+      </w:pPr>
+    </w:p>
+    <w:p>
+      <w:pPr>
+        <w:spacing w:before="137"/>
+        <w:ind w:left="119"/>
+        <w:rPr>
+          <w:rFonts w:ascii="Open Sans"/>
+          <w:b/>
+          <w:spacing w:val="9"/>
+          <w:sz w:val="20"/>
+        </w:rPr>
+      </w:pPr>
+      <w:r>
+        <w:rPr>
+          <w:rFonts w:ascii="Open Sans"/>
+          <w:b/>
+          <w:sz w:val="20"/>
+        </w:rPr>
+        <w:t>Patient</w:t>
+      </w:r>
+      <w:r>
+        <w:rPr>
+          <w:rFonts w:ascii="Open Sans"/>
+          <w:b/>
+          <w:spacing w:val="-5"/>
+          <w:sz w:val="20"/>
+        </w:rPr>
+        <w:t xml:space="preserve"> </w:t>
+      </w:r>
+      <w:r>
+        <w:rPr>
+          <w:rFonts w:ascii="Open Sans"/>
+          <w:b/>
+          <w:sz w:val="20"/>
+        </w:rPr>
+        <w:t xml:space="preserve">Information: </w:t>
+      </w:r>
+      <w:r>
+        <w:rPr>
+          <w:rFonts w:ascii="Open Sans"/>
+          <w:bCs/>
+          <w:sz w:val="20"/>
+        </w:rPr>
+        <w:t>#bc_momnamefirst#</w:t>
+      </w:r>
+      <w:r>
+        <w:rPr>
+          <w:rFonts w:ascii="Open Sans"/>
+          <w:bCs/>
+          <w:spacing w:val="9"/>
+          <w:sz w:val="20"/>
+        </w:rPr>
+        <w:t>, #bc_momnamelast#</w:t>
+      </w:r>
+    </w:p>
+    <w:p>
+      <w:pPr>
+        <w:spacing w:before="137"/>
+        <w:ind w:left="-1080" w:right="-2847"/>
+        <w:sectPr>
+          <w:type w:val="continuous"/>
+          <w:pgSz w:w="12240" w:h="15840"/>
+          <w:pgMar w:top="800" w:right="620" w:bottom="280" w:left="600" w:header="720" w:footer="720" w:gutter="0"/>
+          <w:cols w:num="3" w:space="720" w:equalWidth="0">
+            <w:col w:w="5085" w:space="2114"/>
+            <w:col w:w="933" w:space="40"/>
+            <w:col w:w="2848"/>
+          </w:cols>
+        </w:sectPr>
+      </w:pPr>
+      <w:r>
+        <w:br w:type="column"/>
+      </w:r>
+      <w:r>
+        <w:rPr>
+          <w:rFonts w:ascii="Open Sans"/>
+          <w:b/>
+          <w:spacing w:val="-2"/>
+          <w:sz w:val="20"/>
+        </w:rPr>
+        <w:t>ID/TNS</w:t>
+      </w:r>
+      <w:r>
+        <w:rPr>
+          <w:rFonts w:ascii="Open Sans"/>
+          <w:b/>
+          <w:spacing w:val="-2"/>
+          <w:sz w:val="20"/>
+        </w:rPr>
+        <w:t xml:space="preserve">:  </w:t>
+      </w:r>
+      <w:r>
+        <w:rPr>
+          <w:rFonts w:ascii="Open Sans"/>
+          <w:bCs/>
+          <w:spacing w:val="-2"/>
+          <w:sz w:val="20"/>
+        </w:rPr>
+        <w:t>#mg_idpreg#</w:t>
+      </w:r>
+      <w:r>
+        <w:rPr>
+          <w:rFonts w:ascii="Open Sans"/>
+          <w:b/>
+          <w:spacing w:val="-2"/>
+          <w:sz w:val="20"/>
+        </w:rPr>
+        <w:t>B</w:t>
+      </w:r>
+    </w:p>
+    <w:p>
+      <w:pPr>
+        <w:pStyle w:val="BodyText"/>
+        <w:spacing w:before="4"/>
+        <w:rPr>
+          <w:rFonts w:ascii="Open Sans"/>
+          <w:sz w:val="9"/>
+        </w:rPr>
+      </w:pPr>
+    </w:p>
+    <w:tbl>
+      <w:tblPr>
+        <w:tblW w:w="0" w:type="auto"/>
+        <w:tblInd w:w="130" w:type="dxa"/>
+        <w:tblBorders>
+          <w:top w:val="single" w:sz="4" w:space="0" w:color="000000"/>
+          <w:left w:val="single" w:sz="4" w:space="0" w:color="000000"/>
+          <w:bottom w:val="single" w:sz="4" w:space="0" w:color="000000"/>
+          <w:right w:val="single" w:sz="4" w:space="0" w:color="000000"/>
+          <w:insideH w:val="single" w:sz="4" w:space="0" w:color="000000"/>
+          <w:insideV w:val="single" w:sz="4" w:space="0" w:color="000000"/>
+        </w:tblBorders>
+        <w:tblLayout w:type="fixed"/>
+        <w:tblCellMar>
+          <w:left w:w="0" w:type="dxa"/>
+          <w:right w:w="0" w:type="dxa"/>
+        </w:tblCellMar>
+        <w:tblLook w:val="01E0" w:firstRow="1" w:lastRow="1" w:firstColumn="1" w:lastColumn="1" w:noHBand="0" w:noVBand="0"/>
+      </w:tblPr>
+      <w:tblGrid>
+        <w:gridCol w:w="10790"/>
+      </w:tblGrid>
+      <w:tr>
+        <w:trPr>
+          <w:trHeight w:val="273"/>
+        </w:trPr>
+        <w:tc>
+          <w:tcPr>
+            <w:tcW w:w="10790" w:type="dxa"/>
+          </w:tcPr>
+          <w:p>
+            <w:pPr>
+              <w:pStyle w:val="TableParagraph"/>
+              <w:tabs>
+                <w:tab w:val="center" w:pos="5390"/>
+              </w:tabs>
+              <w:spacing w:before="2" w:line="251" w:lineRule="exact"/>
+              <w:ind w:left="0"/>
+              <w:rPr>
+                <w:b/>
+                <w:spacing w:val="-2"/>
+                <w:sz w:val="20"/>
+              </w:rPr>
+            </w:pPr>
+            <w:r>
+              <w:rPr>
+                <w:b/>
+                <w:spacing w:val="-2"/>
+                <w:sz w:val="20"/>
+              </w:rPr>
+              <w:t xml:space="preserve">  </w:t>
+            </w:r>
+            <w:r>
+              <w:rPr>
+                <w:b/>
+                <w:spacing w:val="-2"/>
+                <w:sz w:val="20"/>
+              </w:rPr>
+              <w:t>Delivery</w:t>
+            </w:r>
+            <w:r>
+              <w:rPr>
+                <w:b/>
+                <w:spacing w:val="13"/>
+                <w:sz w:val="20"/>
+              </w:rPr>
+              <w:t xml:space="preserve"> </w:t>
+            </w:r>
+            <w:r>
+              <w:rPr>
+                <w:b/>
+                <w:spacing w:val="-2"/>
+                <w:sz w:val="20"/>
+              </w:rPr>
+              <w:t>Date</w:t>
+            </w:r>
+            <w:r>
+              <w:rPr>
+                <w:b/>
+                <w:spacing w:val="-2"/>
+                <w:sz w:val="20"/>
+              </w:rPr>
+              <w:t>: #dob_inf#</w:t>
+            </w:r>
+            <w:r>
+              <w:rPr>
+                <w:b/>
+                <w:spacing w:val="-2"/>
+                <w:sz w:val="20"/>
+              </w:rPr>
+              <w:tab/>
+            </w:r>
+          </w:p>
+        </w:tc>
+      </w:tr>
+      <w:tr>
+        <w:trPr>
+          <w:trHeight w:val="304"/>
+        </w:trPr>
+        <w:tc>
+          <w:tcPr>
+            <w:tcW w:w="10790" w:type="dxa"/>
+          </w:tcPr>
+          <w:p>
+            <w:pPr>
+              <w:pStyle w:val="TableParagraph"/>
+              <w:spacing w:before="4" w:line="240" w:lineRule="auto"/>
+              <w:ind w:left="0"/>
+              <w:rPr>
+                <w:b/>
+                <w:bCs/>
+                <w:position w:val="1"/>
+                <w:sz w:val="20"/>
+              </w:rPr>
+            </w:pPr>
+            <w:r>
+              <w:rPr>
+                <w:b/>
+                <w:bCs/>
+                <w:position w:val="1"/>
+                <w:sz w:val="20"/>
+              </w:rPr>
+              <w:t xml:space="preserve">  First Name: </w:t>
+            </w:r>
+            <w:r>
+              <w:rPr>
+                <w:position w:val="1"/>
+                <w:sz w:val="20"/>
+              </w:rPr>
+              <w:t>#bc_momnamefirst#</w:t>
+            </w:r>
+          </w:p>
+        </w:tc>
+      </w:tr>
+      <w:tr>
+        <w:trPr>
+          <w:trHeight w:val="273"/>
+        </w:trPr>
+        <w:tc>
+          <w:tcPr>
+            <w:tcW w:w="10790" w:type="dxa"/>
+          </w:tcPr>
+          <w:p>
+            <w:pPr>
+              <w:pStyle w:val="TableParagraph"/>
+              <w:ind w:left="107"/>
+              <w:rPr>
+                <w:sz w:val="20"/>
+                <w:highlight w:val="green"/>
+              </w:rPr>
+            </w:pPr>
+            <w:r>
+              <w:rPr>
+                <w:b/>
+                <w:bCs/>
+                <w:position w:val="1"/>
+                <w:sz w:val="20"/>
+              </w:rPr>
+              <w:t>Last</w:t>
+            </w:r>
+            <w:r>
+              <w:rPr>
+                <w:b/>
+                <w:bCs/>
+                <w:spacing w:val="-12"/>
+                <w:position w:val="1"/>
+                <w:sz w:val="20"/>
+              </w:rPr>
+              <w:t xml:space="preserve"> </w:t>
+            </w:r>
+            <w:r>
+              <w:rPr>
+                <w:b/>
+                <w:bCs/>
+                <w:position w:val="1"/>
+                <w:sz w:val="20"/>
+              </w:rPr>
+              <w:t>Name:</w:t>
+            </w:r>
+            <w:r>
+              <w:rPr>
+                <w:position w:val="1"/>
+                <w:sz w:val="20"/>
+              </w:rPr>
+              <w:t xml:space="preserve"> #bc_momnamelast#</w:t>
+            </w:r>
+          </w:p>
+        </w:tc>
+      </w:tr>
+      <w:tr>
+        <w:trPr>
+          <w:trHeight w:val="273"/>
+        </w:trPr>
+        <w:tc>
+          <w:tcPr>
+            <w:tcW w:w="10790" w:type="dxa"/>
+          </w:tcPr>
+          <w:p>
+            <w:pPr>
+              <w:pStyle w:val="TableParagraph"/>
+              <w:ind w:left="107"/>
+              <w:rPr>
+                <w:sz w:val="18"/>
+                <w:highlight w:val="green"/>
+              </w:rPr>
+            </w:pPr>
+            <w:r>
+              <w:rPr>
+                <w:b/>
+                <w:bCs/>
+                <w:spacing w:val="-2"/>
+                <w:sz w:val="20"/>
+              </w:rPr>
+              <w:t>DOB:</w:t>
+            </w:r>
+            <w:r>
+              <w:rPr>
+                <w:spacing w:val="-2"/>
+                <w:sz w:val="20"/>
+              </w:rPr>
+              <w:t xml:space="preserve"> #inf_dob_mom_tr#</w:t>
+            </w:r>
+          </w:p>
+        </w:tc>
+      </w:tr>
+      <w:tr>
+        <w:trPr>
+          <w:trHeight w:val="273"/>
+        </w:trPr>
+        <w:tc>
+          <w:tcPr>
+            <w:tcW w:w="10790" w:type="dxa"/>
+          </w:tcPr>
+          <w:p>
+            <w:pPr>
+              <w:pStyle w:val="TableParagraph"/>
+              <w:ind w:left="107"/>
+              <w:rPr>
+                <w:b/>
+                <w:bCs/>
+                <w:spacing w:val="-2"/>
+                <w:sz w:val="20"/>
+                <w:szCs w:val="20"/>
+              </w:rPr>
+            </w:pPr>
+            <w:r>
+              <w:rPr>
+                <w:b/>
+                <w:bCs/>
+                <w:spacing w:val="-2"/>
+                <w:sz w:val="20"/>
+                <w:szCs w:val="20"/>
+              </w:rPr>
+              <w:t>Last 4 of SSN</w:t>
+            </w:r>
+            <w:r>
+              <w:rPr>
+                <w:spacing w:val="-2"/>
+                <w:sz w:val="20"/>
+                <w:szCs w:val="20"/>
+              </w:rPr>
+              <w:t>: #bc_childssn#</w:t>
+            </w:r>
+          </w:p>
+        </w:tc>
+      </w:tr>
+      <w:tr>
+        <w:trPr>
+          <w:trHeight w:val="273"/>
+        </w:trPr>
+        <w:tc>
+          <w:tcPr>
+            <w:tcW w:w="10790" w:type="dxa"/>
+          </w:tcPr>
+          <w:p>
+            <w:pPr>
+              <w:pStyle w:val="TableParagraph"/>
+              <w:ind w:left="107"/>
+              <w:rPr>
+                <w:sz w:val="18"/>
+              </w:rPr>
+            </w:pPr>
+            <w:r>
+              <w:rPr>
+                <w:b/>
+                <w:bCs/>
+                <w:sz w:val="20"/>
+              </w:rPr>
+              <w:t>Mother’s</w:t>
+            </w:r>
+            <w:r>
+              <w:rPr>
+                <w:b/>
+                <w:bCs/>
+                <w:spacing w:val="-5"/>
+                <w:sz w:val="20"/>
+              </w:rPr>
+              <w:t xml:space="preserve"> Full </w:t>
+            </w:r>
+            <w:proofErr w:type="gramStart"/>
+            <w:r>
+              <w:rPr>
+                <w:b/>
+                <w:bCs/>
+                <w:sz w:val="20"/>
+              </w:rPr>
+              <w:t>Name</w:t>
+            </w:r>
+            <w:r>
+              <w:rPr>
+                <w:spacing w:val="-26"/>
+                <w:sz w:val="20"/>
+              </w:rPr>
+              <w:t xml:space="preserve"> </w:t>
+            </w:r>
+            <w:r>
+              <w:rPr>
+                <w:sz w:val="18"/>
+              </w:rPr>
+              <w:t>:</w:t>
+            </w:r>
+            <w:proofErr w:type="gramEnd"/>
+            <w:r>
+              <w:rPr>
+                <w:spacing w:val="-4"/>
+                <w:sz w:val="18"/>
+              </w:rPr>
+              <w:t xml:space="preserve"> #bc_momnamefirst# #bc_momnamelast#</w:t>
+            </w:r>
+          </w:p>
+        </w:tc>
+      </w:tr>
+      <w:tr>
+        <w:trPr>
+          <w:trHeight w:val="273"/>
+        </w:trPr>
+        <w:tc>
+          <w:tcPr>
+            <w:tcW w:w="10790" w:type="dxa"/>
+          </w:tcPr>
+          <w:p>
+            <w:pPr>
+              <w:pStyle w:val="TableParagraph"/>
+              <w:ind w:left="107"/>
+              <w:rPr>
+                <w:b/>
+                <w:bCs/>
+                <w:sz w:val="20"/>
+                <w:szCs w:val="20"/>
+              </w:rPr>
+            </w:pPr>
+            <w:r>
+              <w:rPr>
+                <w:rFonts w:eastAsiaTheme="minorHAnsi"/>
+                <w:b/>
+                <w:bCs/>
+                <w:sz w:val="20"/>
+                <w:szCs w:val="20"/>
+                <w:lang w:val="en-GB"/>
+              </w:rPr>
+              <w:t xml:space="preserve">Mother’s Maiden Last Name, if different: </w:t>
+            </w:r>
+            <w:r>
+              <w:rPr>
+                <w:rFonts w:eastAsiaTheme="minorHAnsi"/>
+                <w:sz w:val="20"/>
+                <w:szCs w:val="20"/>
+                <w:lang w:val="en-GB"/>
+              </w:rPr>
+              <w:t>#bc_momnamemaidenlast#</w:t>
+            </w:r>
+          </w:p>
+        </w:tc>
+      </w:tr>
+    </w:tbl>
+    <w:tbl>
+      <w:tblPr>
+        <w:tblStyle w:val="TableGrid"/>
+        <w:tblpPr w:leftFromText="180" w:rightFromText="180" w:vertAnchor="text" w:horzAnchor="margin" w:tblpY="161"/>
+        <w:tblW w:w="0" w:type="auto"/>
+        <w:tblBorders>
+          <w:top w:val="none" w:sz="0" w:space="0" w:color="auto"/>
+          <w:left w:val="none" w:sz="0" w:space="0" w:color="auto"/>
+          <w:bottom w:val="none" w:sz="0" w:space="0" w:color="auto"/>
+          <w:right w:val="none" w:sz="0" w:space="0" w:color="auto"/>
+          <w:insideH w:val="none" w:sz="0" w:space="0" w:color="auto"/>
+          <w:insideV w:val="none" w:sz="0" w:space="0" w:color="auto"/>
+        </w:tblBorders>
+        <w:tblLook w:val="04A0" w:firstRow="1" w:lastRow="0" w:firstColumn="1" w:lastColumn="0" w:noHBand="0" w:noVBand="1"/>
+      </w:tblPr>
+      <w:tblGrid>
+        <w:gridCol w:w="6614"/>
+        <w:gridCol w:w="4396"/>
+      </w:tblGrid>
+      <w:tr>
+        <w:tc>
+          <w:tcPr>
+            <w:tcW w:w="11010" w:type="dxa"/>
+            <w:gridSpan w:val="2"/>
+          </w:tcPr>
+          <w:p>
+            <w:pPr>
+              <w:spacing w:before="120" w:after="100" w:afterAutospacing="1" w:line="480" w:lineRule="auto"/>
+              <w:rPr>
+                <w:noProof/>
+              </w:rPr>
+            </w:pPr>
+            <w:r>
+              <w:rPr>
+                <w:rFonts w:ascii="Open Sans"/>
+                <w:b/>
+                <w:sz w:val="20"/>
+                <w:u w:val="single"/>
+              </w:rPr>
+              <w:t>Please</w:t>
+            </w:r>
+            <w:r>
+              <w:rPr>
+                <w:rFonts w:ascii="Open Sans"/>
+                <w:b/>
+                <w:spacing w:val="-7"/>
+                <w:sz w:val="20"/>
+                <w:u w:val="single"/>
+              </w:rPr>
+              <w:t xml:space="preserve"> </w:t>
+            </w:r>
+            <w:r>
+              <w:rPr>
+                <w:rFonts w:ascii="Open Sans"/>
+                <w:b/>
+                <w:sz w:val="20"/>
+                <w:u w:val="single"/>
+              </w:rPr>
+              <w:t>provide</w:t>
+            </w:r>
+            <w:r>
+              <w:rPr>
+                <w:rFonts w:ascii="Open Sans"/>
+                <w:b/>
+                <w:spacing w:val="-6"/>
+                <w:sz w:val="20"/>
+                <w:u w:val="single"/>
+              </w:rPr>
+              <w:t xml:space="preserve"> </w:t>
+            </w:r>
+            <w:r>
+              <w:rPr>
+                <w:rFonts w:ascii="Open Sans"/>
+                <w:b/>
+                <w:sz w:val="20"/>
+                <w:u w:val="single"/>
+              </w:rPr>
+              <w:t>the</w:t>
+            </w:r>
+            <w:r>
+              <w:rPr>
+                <w:rFonts w:ascii="Open Sans"/>
+                <w:b/>
+                <w:spacing w:val="-6"/>
+                <w:sz w:val="20"/>
+                <w:u w:val="single"/>
+              </w:rPr>
+              <w:t xml:space="preserve"> </w:t>
+            </w:r>
+            <w:r>
+              <w:rPr>
+                <w:rFonts w:ascii="Open Sans"/>
+                <w:b/>
+                <w:sz w:val="20"/>
+                <w:u w:val="single"/>
+              </w:rPr>
+              <w:t>completed</w:t>
+            </w:r>
+            <w:r>
+              <w:rPr>
+                <w:rFonts w:ascii="Open Sans"/>
+                <w:b/>
+                <w:spacing w:val="-6"/>
+                <w:sz w:val="20"/>
+                <w:u w:val="single"/>
+              </w:rPr>
+              <w:t xml:space="preserve"> </w:t>
+            </w:r>
+            <w:r>
+              <w:rPr>
+                <w:rFonts w:ascii="Open Sans"/>
+                <w:b/>
+                <w:sz w:val="20"/>
+                <w:u w:val="single"/>
+              </w:rPr>
+              <w:t>medical</w:t>
+            </w:r>
+            <w:r>
+              <w:rPr>
+                <w:rFonts w:ascii="Open Sans"/>
+                <w:b/>
+                <w:spacing w:val="-6"/>
+                <w:sz w:val="20"/>
+                <w:u w:val="single"/>
+              </w:rPr>
+              <w:t xml:space="preserve"> </w:t>
+            </w:r>
+            <w:r>
+              <w:rPr>
+                <w:rFonts w:ascii="Open Sans"/>
+                <w:b/>
+                <w:sz w:val="20"/>
+                <w:u w:val="single"/>
+              </w:rPr>
+              <w:t>forms</w:t>
+            </w:r>
+            <w:r>
+              <w:rPr>
+                <w:rFonts w:ascii="Open Sans"/>
+                <w:b/>
+                <w:spacing w:val="-6"/>
+                <w:sz w:val="20"/>
+                <w:u w:val="single"/>
+              </w:rPr>
+              <w:t xml:space="preserve"> </w:t>
+            </w:r>
+            <w:r>
+              <w:rPr>
+                <w:rFonts w:ascii="Open Sans"/>
+                <w:b/>
+                <w:sz w:val="20"/>
+                <w:u w:val="single"/>
+              </w:rPr>
+              <w:t>marked</w:t>
+            </w:r>
+            <w:r>
+              <w:rPr>
+                <w:rFonts w:ascii="Open Sans"/>
+                <w:b/>
+                <w:spacing w:val="-6"/>
+                <w:sz w:val="20"/>
+                <w:u w:val="single"/>
+              </w:rPr>
+              <w:t xml:space="preserve"> </w:t>
+            </w:r>
+            <w:r>
+              <w:rPr>
+                <w:rFonts w:ascii="Open Sans"/>
+                <w:b/>
+                <w:sz w:val="20"/>
+                <w:u w:val="single"/>
+              </w:rPr>
+              <w:t>below</w:t>
+            </w:r>
+            <w:r>
+              <w:rPr>
+                <w:rFonts w:ascii="Open Sans"/>
+                <w:b/>
+                <w:spacing w:val="-6"/>
+                <w:sz w:val="20"/>
+                <w:u w:val="single"/>
+              </w:rPr>
+              <w:t xml:space="preserve"> </w:t>
+            </w:r>
+            <w:r>
+              <w:rPr>
+                <w:rFonts w:ascii="Open Sans"/>
+                <w:b/>
+                <w:sz w:val="20"/>
+                <w:u w:val="single"/>
+              </w:rPr>
+              <w:t>for</w:t>
+            </w:r>
+            <w:r>
+              <w:rPr>
+                <w:rFonts w:ascii="Open Sans"/>
+                <w:b/>
+                <w:spacing w:val="-5"/>
+                <w:sz w:val="20"/>
+                <w:u w:val="single"/>
+              </w:rPr>
+              <w:t xml:space="preserve"> </w:t>
+            </w:r>
+            <w:r>
+              <w:rPr>
+                <w:rFonts w:ascii="Open Sans"/>
+                <w:b/>
+                <w:sz w:val="20"/>
+                <w:u w:val="single"/>
+              </w:rPr>
+              <w:t>a</w:t>
+            </w:r>
+            <w:r>
+              <w:rPr>
+                <w:rFonts w:ascii="Open Sans"/>
+                <w:b/>
+                <w:spacing w:val="-6"/>
+                <w:sz w:val="20"/>
+                <w:u w:val="single"/>
+              </w:rPr>
+              <w:t xml:space="preserve"> </w:t>
+            </w:r>
+            <w:r>
+              <w:rPr>
+                <w:rFonts w:ascii="Open Sans"/>
+                <w:b/>
+                <w:sz w:val="20"/>
+                <w:u w:val="single"/>
+              </w:rPr>
+              <w:t>complete</w:t>
+            </w:r>
+            <w:r>
+              <w:rPr>
+                <w:rFonts w:ascii="Open Sans"/>
+                <w:b/>
+                <w:spacing w:val="-7"/>
+                <w:sz w:val="20"/>
+                <w:u w:val="single"/>
+              </w:rPr>
+              <w:t xml:space="preserve"> </w:t>
+            </w:r>
+            <w:r>
+              <w:rPr>
+                <w:rFonts w:ascii="Open Sans"/>
+                <w:b/>
+                <w:sz w:val="20"/>
+                <w:u w:val="single"/>
+              </w:rPr>
+              <w:t>case</w:t>
+            </w:r>
+            <w:r>
+              <w:rPr>
+                <w:rFonts w:ascii="Open Sans"/>
+                <w:b/>
+                <w:spacing w:val="-6"/>
+                <w:sz w:val="20"/>
+                <w:u w:val="single"/>
+              </w:rPr>
+              <w:t xml:space="preserve"> </w:t>
+            </w:r>
+            <w:r>
+              <w:rPr>
+                <w:rFonts w:ascii="Open Sans"/>
+                <w:b/>
+                <w:spacing w:val="-2"/>
+                <w:sz w:val="20"/>
+                <w:u w:val="single"/>
+              </w:rPr>
+              <w:t>review:</w:t>
+            </w:r>
+          </w:p>
+        </w:tc>
+      </w:tr>
+      <w:tr>
+        <w:trPr>
+          <w:trHeight w:val="5661"/>
+        </w:trPr>
+        <w:tc>
+          <w:tcPr>
+            <w:tcW w:w="6614" w:type="dxa"/>
+          </w:tcPr>
+          <w:p>
+            <w:pPr>
+              <w:keepLines/>
+              <w:widowControl/>
+              <w:adjustRightInd w:val="0"/>
+              <w:spacing w:before="120" w:after="120"/>
+              <w:rPr>
+                <w:rFonts w:eastAsiaTheme="minorHAnsi"/>
+                <w:b/>
+                <w:bCs/>
+                <w:sz w:val="20"/>
+                <w:szCs w:val="20"/>
+                <w:lang w:val="en-GB"/>
+              </w:rPr>
+            </w:pPr>
+            <w:r>
+              <w:rPr>
+                <w:rFonts w:eastAsiaTheme="minorHAnsi"/>
+                <w:b/>
+                <w:bCs/>
+                <w:sz w:val="20"/>
+                <w:szCs w:val="20"/>
+                <w:lang w:val="en-GB"/>
+              </w:rPr>
+              <w:t xml:space="preserve">#mr_rec_needs_inf___1# </w:t>
+            </w:r>
+            <w:r>
+              <w:rPr>
+                <w:rFonts w:eastAsiaTheme="minorHAnsi"/>
+                <w:b/>
+                <w:bCs/>
+                <w:sz w:val="20"/>
+                <w:szCs w:val="20"/>
+                <w:lang w:val="en-GB"/>
+              </w:rPr>
+              <w:t>Provider Admission History and Physical</w:t>
+            </w:r>
+          </w:p>
+          <w:p>
+            <w:pPr>
+              <w:keepLines/>
+              <w:widowControl/>
+              <w:adjustRightInd w:val="0"/>
+              <w:spacing w:before="120" w:after="120"/>
+              <w:rPr>
+                <w:rFonts w:eastAsiaTheme="minorHAnsi"/>
+                <w:b/>
+                <w:bCs/>
+                <w:sz w:val="20"/>
+                <w:szCs w:val="20"/>
+                <w:lang w:val="en-GB"/>
+              </w:rPr>
+            </w:pPr>
+            <w:r>
+              <w:rPr>
+                <w:rFonts w:eastAsiaTheme="minorHAnsi"/>
+                <w:b/>
+                <w:bCs/>
+                <w:sz w:val="20"/>
+                <w:szCs w:val="20"/>
+                <w:lang w:val="en-GB"/>
+              </w:rPr>
+              <w:t xml:space="preserve">#mr_rec_needs_inf___2# </w:t>
+            </w:r>
+            <w:r>
+              <w:rPr>
+                <w:rFonts w:eastAsiaTheme="minorHAnsi"/>
+                <w:b/>
+                <w:bCs/>
+                <w:sz w:val="20"/>
+                <w:szCs w:val="20"/>
+                <w:lang w:val="en-GB"/>
+              </w:rPr>
+              <w:t>All Provider Progress notes</w:t>
+            </w:r>
+          </w:p>
+          <w:p>
+            <w:pPr>
+              <w:keepLines/>
+              <w:widowControl/>
+              <w:adjustRightInd w:val="0"/>
+              <w:spacing w:before="120" w:after="120"/>
+              <w:rPr>
+                <w:rFonts w:eastAsiaTheme="minorHAnsi"/>
+                <w:b/>
+                <w:bCs/>
+                <w:sz w:val="20"/>
+                <w:szCs w:val="20"/>
+                <w:lang w:val="en-GB"/>
+              </w:rPr>
+            </w:pPr>
+            <w:r>
+              <w:rPr>
+                <w:rFonts w:eastAsiaTheme="minorHAnsi"/>
+                <w:b/>
+                <w:bCs/>
+                <w:sz w:val="20"/>
+                <w:szCs w:val="20"/>
+                <w:lang w:val="en-GB"/>
+              </w:rPr>
+              <w:t xml:space="preserve">#mr_rec_needs_inf___3# </w:t>
+            </w:r>
+            <w:r>
+              <w:rPr>
+                <w:rFonts w:eastAsiaTheme="minorHAnsi"/>
+                <w:b/>
+                <w:bCs/>
+                <w:sz w:val="20"/>
+                <w:szCs w:val="20"/>
+                <w:lang w:val="en-GB"/>
+              </w:rPr>
+              <w:t>Provider Discharge Note</w:t>
+            </w:r>
+          </w:p>
+          <w:p>
+            <w:pPr>
+              <w:keepLines/>
+              <w:widowControl/>
+              <w:adjustRightInd w:val="0"/>
+              <w:spacing w:before="120" w:after="120"/>
+              <w:rPr>
+                <w:rFonts w:eastAsiaTheme="minorHAnsi"/>
+                <w:b/>
+                <w:bCs/>
+                <w:sz w:val="20"/>
+                <w:szCs w:val="20"/>
+                <w:lang w:val="en-GB"/>
+              </w:rPr>
+            </w:pPr>
+            <w:r>
+              <w:rPr>
+                <w:rFonts w:eastAsiaTheme="minorHAnsi"/>
+                <w:b/>
+                <w:bCs/>
+                <w:sz w:val="20"/>
+                <w:szCs w:val="20"/>
+                <w:lang w:val="en-GB"/>
+              </w:rPr>
+              <w:t>#mr_rec_needs_inf___4#</w:t>
+            </w:r>
+            <w:r>
+              <w:rPr>
+                <w:rFonts w:eastAsiaTheme="minorHAnsi"/>
+                <w:b/>
+                <w:bCs/>
+                <w:sz w:val="20"/>
+                <w:szCs w:val="20"/>
+                <w:lang w:val="en-GB"/>
+              </w:rPr>
+              <w:t xml:space="preserve"> </w:t>
+            </w:r>
+            <w:r>
+              <w:rPr>
+                <w:rFonts w:eastAsiaTheme="minorHAnsi"/>
+                <w:b/>
+                <w:bCs/>
+                <w:sz w:val="20"/>
+                <w:szCs w:val="20"/>
+                <w:lang w:val="en-GB"/>
+              </w:rPr>
+              <w:t>Newborn Record</w:t>
+            </w:r>
+          </w:p>
+          <w:p>
+            <w:pPr>
+              <w:keepLines/>
+              <w:widowControl/>
+              <w:adjustRightInd w:val="0"/>
+              <w:spacing w:before="120" w:after="120"/>
+              <w:rPr>
+                <w:rFonts w:eastAsiaTheme="minorHAnsi"/>
+                <w:b/>
+                <w:bCs/>
+                <w:sz w:val="20"/>
+                <w:szCs w:val="20"/>
+                <w:lang w:val="en-GB"/>
+              </w:rPr>
+            </w:pPr>
+            <w:r>
+              <w:rPr>
+                <w:rFonts w:eastAsiaTheme="minorHAnsi"/>
+                <w:b/>
+                <w:bCs/>
+                <w:sz w:val="20"/>
+                <w:szCs w:val="20"/>
+                <w:lang w:val="en-GB"/>
+              </w:rPr>
+              <w:t>#mr_rec_needs_inf___5#</w:t>
+            </w:r>
+            <w:r>
+              <w:rPr>
+                <w:rFonts w:eastAsiaTheme="minorHAnsi"/>
+                <w:b/>
+                <w:bCs/>
+                <w:sz w:val="20"/>
+                <w:szCs w:val="20"/>
+                <w:lang w:val="en-GB"/>
+              </w:rPr>
+              <w:t xml:space="preserve"> </w:t>
+            </w:r>
+            <w:r>
+              <w:rPr>
+                <w:rFonts w:eastAsiaTheme="minorHAnsi"/>
+                <w:b/>
+                <w:bCs/>
+                <w:sz w:val="20"/>
+                <w:szCs w:val="20"/>
+                <w:lang w:val="en-GB"/>
+              </w:rPr>
+              <w:t>Drug Screen(s)</w:t>
+            </w:r>
+          </w:p>
+          <w:p>
+            <w:pPr>
+              <w:keepLines/>
+              <w:widowControl/>
+              <w:adjustRightInd w:val="0"/>
+              <w:spacing w:before="120" w:after="120"/>
+              <w:rPr>
+                <w:rFonts w:eastAsiaTheme="minorHAnsi"/>
+                <w:b/>
+                <w:bCs/>
+                <w:sz w:val="20"/>
+                <w:szCs w:val="20"/>
+                <w:lang w:val="en-GB"/>
+              </w:rPr>
+            </w:pPr>
+            <w:r>
+              <w:rPr>
+                <w:rFonts w:eastAsiaTheme="minorHAnsi"/>
+                <w:b/>
+                <w:bCs/>
+                <w:sz w:val="20"/>
+                <w:szCs w:val="20"/>
+                <w:lang w:val="en-GB"/>
+              </w:rPr>
+              <w:t>#mr_rec_needs_inf___6#</w:t>
+            </w:r>
+            <w:r>
+              <w:rPr>
+                <w:rFonts w:eastAsiaTheme="minorHAnsi"/>
+                <w:b/>
+                <w:bCs/>
+                <w:sz w:val="20"/>
+                <w:szCs w:val="20"/>
+                <w:lang w:val="en-GB"/>
+              </w:rPr>
+              <w:t xml:space="preserve"> </w:t>
+            </w:r>
+            <w:r>
+              <w:rPr>
+                <w:rFonts w:eastAsiaTheme="minorHAnsi"/>
+                <w:b/>
+                <w:bCs/>
+                <w:sz w:val="20"/>
+                <w:szCs w:val="20"/>
+                <w:lang w:val="en-GB"/>
+              </w:rPr>
+              <w:t>Nurses Notes</w:t>
+            </w:r>
+          </w:p>
+          <w:p>
+            <w:pPr>
+              <w:keepLines/>
+              <w:widowControl/>
+              <w:adjustRightInd w:val="0"/>
+              <w:spacing w:before="120" w:after="120"/>
+              <w:rPr>
+                <w:rFonts w:eastAsiaTheme="minorHAnsi"/>
+                <w:b/>
+                <w:bCs/>
+                <w:sz w:val="20"/>
+                <w:szCs w:val="20"/>
+                <w:lang w:val="en-GB"/>
+              </w:rPr>
+            </w:pPr>
+            <w:r>
+              <w:rPr>
+                <w:rFonts w:eastAsiaTheme="minorHAnsi"/>
+                <w:b/>
+                <w:bCs/>
+                <w:sz w:val="20"/>
+                <w:szCs w:val="20"/>
+                <w:lang w:val="en-GB"/>
+              </w:rPr>
+              <w:t>#mr_rec_needs_inf___7#</w:t>
+            </w:r>
+            <w:r>
+              <w:rPr>
+                <w:rFonts w:eastAsiaTheme="minorHAnsi"/>
+                <w:b/>
+                <w:bCs/>
+                <w:sz w:val="20"/>
+                <w:szCs w:val="20"/>
+                <w:lang w:val="en-GB"/>
+              </w:rPr>
+              <w:t xml:space="preserve"> </w:t>
+            </w:r>
+            <w:r>
+              <w:rPr>
+                <w:rFonts w:eastAsiaTheme="minorHAnsi"/>
+                <w:b/>
+                <w:bCs/>
+                <w:sz w:val="20"/>
+                <w:szCs w:val="20"/>
+                <w:lang w:val="en-GB"/>
+              </w:rPr>
+              <w:t>Social Work Notes</w:t>
+            </w:r>
+          </w:p>
+          <w:p>
+            <w:pPr>
+              <w:keepLines/>
+              <w:widowControl/>
+              <w:adjustRightInd w:val="0"/>
+              <w:spacing w:before="120" w:after="120"/>
+              <w:rPr>
+                <w:rFonts w:eastAsiaTheme="minorHAnsi"/>
+                <w:b/>
+                <w:bCs/>
+                <w:sz w:val="20"/>
+                <w:szCs w:val="20"/>
+                <w:lang w:val="en-GB"/>
+              </w:rPr>
+            </w:pPr>
+            <w:r>
+              <w:rPr>
+                <w:rFonts w:eastAsiaTheme="minorHAnsi"/>
+                <w:b/>
+                <w:bCs/>
+                <w:sz w:val="20"/>
+                <w:szCs w:val="20"/>
+                <w:lang w:val="en-GB"/>
+              </w:rPr>
+              <w:t>#mr_rec_needs_inf___8#</w:t>
+            </w:r>
+            <w:r>
+              <w:rPr>
+                <w:rFonts w:eastAsiaTheme="minorHAnsi"/>
+                <w:b/>
+                <w:bCs/>
+                <w:sz w:val="20"/>
+                <w:szCs w:val="20"/>
+                <w:lang w:val="en-GB"/>
+              </w:rPr>
+              <w:t xml:space="preserve"> </w:t>
+            </w:r>
+            <w:r>
+              <w:rPr>
+                <w:rFonts w:eastAsiaTheme="minorHAnsi"/>
+                <w:b/>
+                <w:bCs/>
+                <w:sz w:val="20"/>
+                <w:szCs w:val="20"/>
+                <w:lang w:val="en-GB"/>
+              </w:rPr>
+              <w:t>Medication Reconciliation list</w:t>
+            </w:r>
+          </w:p>
+          <w:p>
+            <w:pPr>
+              <w:keepLines/>
+              <w:widowControl/>
+              <w:adjustRightInd w:val="0"/>
+              <w:spacing w:before="120" w:after="120"/>
+              <w:rPr>
+                <w:rFonts w:eastAsiaTheme="minorHAnsi"/>
+                <w:b/>
+                <w:bCs/>
+                <w:sz w:val="20"/>
+                <w:szCs w:val="20"/>
+                <w:lang w:val="en-GB"/>
+              </w:rPr>
+            </w:pPr>
+            <w:r>
+              <w:rPr>
+                <w:rFonts w:eastAsiaTheme="minorHAnsi"/>
+                <w:b/>
+                <w:bCs/>
+                <w:sz w:val="20"/>
+                <w:szCs w:val="20"/>
+                <w:lang w:val="en-GB"/>
+              </w:rPr>
+              <w:t>#mr_rec_needs_inf___9#</w:t>
+            </w:r>
+            <w:r>
+              <w:rPr>
+                <w:rFonts w:eastAsiaTheme="minorHAnsi"/>
+                <w:b/>
+                <w:bCs/>
+                <w:sz w:val="20"/>
+                <w:szCs w:val="20"/>
+                <w:lang w:val="en-GB"/>
+              </w:rPr>
+              <w:t xml:space="preserve"> </w:t>
+            </w:r>
+            <w:r>
+              <w:rPr>
+                <w:rFonts w:eastAsiaTheme="minorHAnsi"/>
+                <w:b/>
+                <w:bCs/>
+                <w:sz w:val="20"/>
+                <w:szCs w:val="20"/>
+                <w:lang w:val="en-GB"/>
+              </w:rPr>
+              <w:t>NICU Admission, all Daily &amp; Discharge Provider notes</w:t>
+            </w:r>
+          </w:p>
+          <w:p>
+            <w:pPr>
+              <w:keepLines/>
+              <w:widowControl/>
+              <w:adjustRightInd w:val="0"/>
+              <w:spacing w:before="120" w:after="120"/>
+              <w:rPr>
+                <w:rFonts w:eastAsiaTheme="minorHAnsi"/>
+                <w:b/>
+                <w:bCs/>
+                <w:sz w:val="20"/>
+                <w:szCs w:val="20"/>
+                <w:lang w:val="en-GB"/>
+              </w:rPr>
+            </w:pPr>
+            <w:r>
+              <w:rPr>
+                <w:rFonts w:eastAsiaTheme="minorHAnsi"/>
+                <w:b/>
+                <w:bCs/>
+                <w:sz w:val="20"/>
+                <w:szCs w:val="20"/>
+                <w:lang w:val="en-GB"/>
+              </w:rPr>
+              <w:t>#mr_rec_needs_inf___10#</w:t>
+            </w:r>
+            <w:r>
+              <w:rPr>
+                <w:rFonts w:eastAsiaTheme="minorHAnsi"/>
+                <w:b/>
+                <w:bCs/>
+                <w:sz w:val="20"/>
+                <w:szCs w:val="20"/>
+                <w:lang w:val="en-GB"/>
+              </w:rPr>
+              <w:t xml:space="preserve"> </w:t>
+            </w:r>
+            <w:r>
+              <w:rPr>
+                <w:rFonts w:eastAsiaTheme="minorHAnsi"/>
+                <w:b/>
+                <w:bCs/>
+                <w:sz w:val="20"/>
+                <w:szCs w:val="20"/>
+                <w:lang w:val="en-GB"/>
+              </w:rPr>
+              <w:t>Specialty Consults</w:t>
+            </w:r>
+          </w:p>
+          <w:p>
+            <w:pPr>
+              <w:keepLines/>
+              <w:widowControl/>
+              <w:adjustRightInd w:val="0"/>
+              <w:spacing w:before="120" w:after="120"/>
+              <w:rPr>
+                <w:rFonts w:eastAsiaTheme="minorHAnsi"/>
+                <w:b/>
+                <w:bCs/>
+                <w:sz w:val="20"/>
+                <w:szCs w:val="20"/>
+                <w:lang w:val="en-GB"/>
+              </w:rPr>
+            </w:pPr>
+            <w:r>
+              <w:rPr>
+                <w:rFonts w:eastAsiaTheme="minorHAnsi"/>
+                <w:b/>
+                <w:bCs/>
+                <w:sz w:val="20"/>
+                <w:szCs w:val="20"/>
+                <w:lang w:val="en-GB"/>
+              </w:rPr>
+              <w:t>#mr_rec_needs_inf___11#</w:t>
+            </w:r>
+            <w:r>
+              <w:rPr>
+                <w:rFonts w:eastAsiaTheme="minorHAnsi"/>
+                <w:b/>
+                <w:bCs/>
+                <w:sz w:val="20"/>
+                <w:szCs w:val="20"/>
+                <w:lang w:val="en-GB"/>
+              </w:rPr>
+              <w:t xml:space="preserve"> </w:t>
+            </w:r>
+            <w:r>
+              <w:rPr>
+                <w:rFonts w:eastAsiaTheme="minorHAnsi"/>
+                <w:b/>
+                <w:bCs/>
+                <w:sz w:val="20"/>
+                <w:szCs w:val="20"/>
+                <w:lang w:val="en-GB"/>
+              </w:rPr>
+              <w:t>ED Triage and Visit Notes</w:t>
+            </w:r>
+          </w:p>
+          <w:p>
+            <w:pPr>
+              <w:keepLines/>
+              <w:widowControl/>
+              <w:adjustRightInd w:val="0"/>
+              <w:spacing w:before="120" w:after="120"/>
+              <w:rPr>
+                <w:rFonts w:eastAsiaTheme="minorHAnsi"/>
+                <w:b/>
+                <w:bCs/>
+                <w:sz w:val="20"/>
+                <w:szCs w:val="20"/>
+                <w:lang w:val="en-GB"/>
+              </w:rPr>
+            </w:pPr>
+            <w:r>
+              <w:rPr>
+                <w:rFonts w:eastAsiaTheme="minorHAnsi"/>
+                <w:b/>
+                <w:bCs/>
+                <w:sz w:val="20"/>
+                <w:szCs w:val="20"/>
+                <w:lang w:val="en-GB"/>
+              </w:rPr>
+              <w:t>#mr_rec_needs_inf___12#</w:t>
+            </w:r>
+            <w:r>
+              <w:rPr>
+                <w:rFonts w:eastAsiaTheme="minorHAnsi"/>
+                <w:b/>
+                <w:bCs/>
+                <w:sz w:val="20"/>
+                <w:szCs w:val="20"/>
+                <w:lang w:val="en-GB"/>
+              </w:rPr>
+              <w:t xml:space="preserve"> </w:t>
+            </w:r>
+            <w:r>
+              <w:rPr>
+                <w:rFonts w:eastAsiaTheme="minorHAnsi"/>
+                <w:b/>
+                <w:bCs/>
+                <w:sz w:val="20"/>
+                <w:szCs w:val="20"/>
+                <w:lang w:val="en-GB"/>
+              </w:rPr>
+              <w:t>Operative Note(s)</w:t>
+            </w:r>
+          </w:p>
+          <w:p>
+            <w:pPr>
+              <w:keepLines/>
+              <w:widowControl/>
+              <w:adjustRightInd w:val="0"/>
+              <w:spacing w:before="120" w:after="120"/>
+              <w:jc w:val="both"/>
+              <w:rPr>
+                <w:rFonts w:eastAsiaTheme="minorHAnsi"/>
+                <w:b/>
+                <w:bCs/>
+                <w:sz w:val="20"/>
+                <w:szCs w:val="20"/>
+                <w:lang w:val="en-GB"/>
+              </w:rPr>
+            </w:pPr>
+            <w:r>
+              <w:rPr>
+                <w:rFonts w:eastAsiaTheme="minorHAnsi"/>
+                <w:b/>
+                <w:bCs/>
+                <w:sz w:val="20"/>
+                <w:szCs w:val="20"/>
+                <w:lang w:val="en-GB"/>
+              </w:rPr>
+              <w:t>#mr_rec_needs_inf___13#</w:t>
+            </w:r>
+            <w:r>
+              <w:rPr>
+                <w:rFonts w:eastAsiaTheme="minorHAnsi"/>
+                <w:b/>
+                <w:bCs/>
+                <w:sz w:val="20"/>
+                <w:szCs w:val="20"/>
+                <w:lang w:val="en-GB"/>
+              </w:rPr>
+              <w:t xml:space="preserve"> </w:t>
+            </w:r>
+            <w:r>
+              <w:rPr>
+                <w:rFonts w:eastAsiaTheme="minorHAnsi"/>
+                <w:b/>
+                <w:bCs/>
+                <w:sz w:val="20"/>
+                <w:szCs w:val="20"/>
+                <w:lang w:val="en-GB"/>
+              </w:rPr>
+              <w:t>Coding Summary for Provider NICU Discharge ICD-10 Diagnostic codes</w:t>
+            </w:r>
+          </w:p>
+          <w:p>
+            <w:pPr>
+              <w:keepLines/>
+              <w:spacing w:before="120" w:after="120"/>
+              <w:rPr>
+                <w:rFonts w:ascii="Segoe UI Symbol" w:hAnsi="Segoe UI Symbol"/>
+                <w:sz w:val="20"/>
+              </w:rPr>
+            </w:pPr>
+            <w:r>
+              <w:rPr>
+                <w:rFonts w:eastAsiaTheme="minorHAnsi"/>
+                <w:b/>
+                <w:bCs/>
+                <w:sz w:val="20"/>
+                <w:szCs w:val="20"/>
+                <w:lang w:val="en-GB"/>
+              </w:rPr>
+              <w:t>#mr_rec_needs_inf___88#</w:t>
+            </w:r>
+            <w:r>
+              <w:rPr>
+                <w:rFonts w:eastAsiaTheme="minorHAnsi"/>
+                <w:b/>
+                <w:bCs/>
+                <w:sz w:val="20"/>
+                <w:szCs w:val="20"/>
+                <w:lang w:val="en-GB"/>
+              </w:rPr>
+              <w:t xml:space="preserve"> </w:t>
+            </w:r>
+            <w:r>
+              <w:rPr>
+                <w:rFonts w:eastAsiaTheme="minorHAnsi"/>
+                <w:b/>
+                <w:bCs/>
+                <w:sz w:val="20"/>
+                <w:szCs w:val="20"/>
+                <w:lang w:val="en-GB"/>
+              </w:rPr>
+              <w:t>Other</w:t>
+            </w:r>
+          </w:p>
+        </w:tc>
+        <w:tc>
+          <w:tcPr>
+            <w:tcW w:w="4396" w:type="dxa"/>
+          </w:tcPr>
+          <w:p>
+            <w:pPr>
+              <w:spacing w:before="120" w:after="100" w:afterAutospacing="1"/>
+              <w:rPr>
+                <w:rFonts w:ascii="Segoe UI Symbol" w:hAnsi="Segoe UI Symbol"/>
+                <w:sz w:val="20"/>
+              </w:rPr>
+            </w:pPr>
+            <w:r>
+              <w:rPr>
+                <w:noProof/>
+              </w:rPr>
+              <mc:AlternateContent>
+                <mc:Choice Requires="wps">
+                  <w:drawing>
+                    <wp:anchor distT="0" distB="0" distL="0" distR="0" simplePos="0" relativeHeight="487595520" behindDoc="1" locked="0" layoutInCell="1" allowOverlap="1" wp14:anchorId="0281951C" wp14:editId="4041F437">
+                      <wp:simplePos x="0" y="0"/>
+                      <wp:positionH relativeFrom="page">
+                        <wp:posOffset>137160</wp:posOffset>
+                      </wp:positionH>
+                      <wp:positionV relativeFrom="paragraph">
+                        <wp:posOffset>124646</wp:posOffset>
+                      </wp:positionV>
+                      <wp:extent cx="2561590" cy="1751965"/>
+                      <wp:effectExtent l="12700" t="12700" r="16510" b="13335"/>
+                      <wp:wrapTopAndBottom/>
+                      <wp:docPr id="967024437" name="Textbox 5"/>
+                      <wp:cNvGraphicFramePr>
+                        <a:graphicFrameLocks xmlns:a="http://schemas.openxmlformats.org/drawingml/2006/main"/>
+                      </wp:cNvGraphicFramePr>
+                      <a:graphic xmlns:a="http://schemas.openxmlformats.org/drawingml/2006/main">
+                        <a:graphicData uri="http://schemas.microsoft.com/office/word/2010/wordprocessingShape">
+                          <wps:wsp>
+                            <wps:cNvSpPr txBox="1">
+                              <a:spLocks/>
+                            </wps:cNvSpPr>
+                            <wps:spPr>
+                              <a:xfrm>
+                                <a:off x="0" y="0"/>
+                                <a:ext cx="2561590" cy="1751965"/>
+                              </a:xfrm>
+                              <a:prstGeom prst="rect">
+                                <a:avLst/>
+                              </a:prstGeom>
+                              <a:ln w="28575">
+                                <a:solidFill>
+                                  <a:srgbClr val="000000"/>
+                                </a:solidFill>
+                                <a:prstDash val="solid"/>
+                              </a:ln>
+                            </wps:spPr>
+                            <wps:txbx>
+                              <w:txbxContent>
+                                <w:p>
+                                  <w:pPr>
+                                    <w:spacing w:line="368" w:lineRule="exact"/>
+                                    <w:ind w:left="269" w:right="689"/>
+                                    <w:jc w:val="center"/>
+                                    <w:rPr>
+                                      <w:rFonts w:ascii="Open Sans"/>
+                                      <w:b/>
+                                      <w:sz w:val="16"/>
+                                      <w:szCs w:val="16"/>
+                                    </w:rPr>
+                                  </w:pPr>
+                                  <w:r>
+                                    <w:rPr>
+                                      <w:rFonts w:ascii="Open Sans"/>
+                                      <w:b/>
+                                      <w:sz w:val="16"/>
+                                      <w:szCs w:val="16"/>
+                                    </w:rPr>
+                                    <w:t>Please FAC all Medical Records/forms to</w:t>
+                                  </w:r>
+                                </w:p>
+                                <w:p>
+                                  <w:pPr>
+                                    <w:spacing w:line="368" w:lineRule="exact"/>
+                                    <w:ind w:left="269" w:right="689"/>
+                                    <w:jc w:val="center"/>
+                                    <w:rPr>
+                                      <w:rFonts w:ascii="Open Sans"/>
+                                      <w:b/>
+                                      <w:sz w:val="20"/>
+                                      <w:szCs w:val="20"/>
+                                    </w:rPr>
+                                  </w:pPr>
+                                  <w:r>
+                                    <w:rPr>
+                                      <w:rFonts w:ascii="Open Sans"/>
+                                      <w:b/>
+                                      <w:sz w:val="20"/>
+                                      <w:szCs w:val="20"/>
+                                    </w:rPr>
+                                    <w:t>615-523-</w:t>
+                                  </w:r>
+                                  <w:r>
+                                    <w:rPr>
+                                      <w:rFonts w:ascii="Open Sans"/>
+                                      <w:b/>
+                                      <w:spacing w:val="-4"/>
+                                      <w:sz w:val="20"/>
+                                      <w:szCs w:val="20"/>
+                                    </w:rPr>
+                                    <w:t>1525</w:t>
+                                  </w:r>
+                                </w:p>
+                                <w:p>
+                                  <w:pPr>
+                                    <w:spacing w:line="368" w:lineRule="exact"/>
+                                    <w:ind w:left="269" w:right="689"/>
+                                    <w:jc w:val="center"/>
+                                    <w:rPr>
+                                      <w:rFonts w:ascii="Open Sans"/>
+                                      <w:b/>
+                                      <w:sz w:val="20"/>
+                                      <w:szCs w:val="20"/>
+                                    </w:rPr>
+                                  </w:pPr>
+                                  <w:r>
+                                    <w:rPr>
+                                      <w:rFonts w:ascii="Open Sans"/>
+                                    </w:rPr>
+                                    <w:t>If you use Datavant/CIOX to deliver records electronically, please submit to</w:t>
+                                  </w:r>
+                                  <w:r>
+                                    <w:rPr>
+                                      <w:rFonts w:ascii="Open Sans"/>
+                                    </w:rPr>
+                                    <w:br/>
+                                  </w:r>
+                                  <w:r>
+                                    <w:rPr>
+                                      <w:rFonts w:ascii="Open Sans"/>
+                                      <w:b/>
+                                      <w:sz w:val="20"/>
+                                      <w:szCs w:val="20"/>
+                                    </w:rPr>
+                                    <w:t>TN DEPT of HEALTH - 1792190</w:t>
+                                  </w:r>
+                                </w:p>
+                              </w:txbxContent>
+                            </wps:txbx>
+                            <wps:bodyPr wrap="square" lIns="0" tIns="0" rIns="0" bIns="0" rtlCol="0">
+                              <a:noAutofit/>
+                            </wps:bodyPr>
+                          </wps:wsp>
+                        </a:graphicData>
+                      </a:graphic>
+                      <wp14:sizeRelH relativeFrom="margin">
+                        <wp14:pctWidth>0</wp14:pctWidth>
+                      </wp14:sizeRelH>
+                      <wp14:sizeRelV relativeFrom="margin">
+                        <wp14:pctHeight>0</wp14:pctHeight>
+                      </wp14:sizeRelV>
+                    </wp:anchor>
+                  </w:drawing>
+                </mc:Choice>
+                <mc:Fallback>
+                  <w:pict>
+                    <v:shape w14:anchorId="0281951C" id="_x0000_s1027" type="#_x0000_t202" style="position:absolute;margin-left:10.8pt;margin-top:9.8pt;width:201.7pt;height:137.95pt;z-index:-15720960;visibility:visible;mso-wrap-style:square;mso-width-percent:0;mso-height-percent:0;mso-wrap-distance-left:0;mso-wrap-distance-top:0;mso-wrap-distance-right:0;mso-wrap-distance-bottom:0;mso-position-horizontal:absolute;mso-position-horizontal-relative:page;mso-position-vertical:absolute;mso-position-vertical-relative:text;mso-width-percent:0;mso-height-percent:0;mso-width-relative:margin;mso-height-relative:margin;v-text-anchor:top" o:gfxdata="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" filled="f" strokeweight="2.25pt">
+                      <v:path arrowok="t"/>
+                      <v:textbox inset="0,0,0,0">
+                        <w:txbxContent>
+                          <w:p>
+                            <w:pPr>
+                              <w:spacing w:line="368" w:lineRule="exact"/>
+                              <w:ind w:left="269" w:right="689"/>
+                              <w:jc w:val="center"/>
+                              <w:rPr>
+                                <w:rFonts w:ascii="Open Sans"/>
+                                <w:b/>
+                                <w:sz w:val="16"/>
+                                <w:szCs w:val="16"/>
+                              </w:rPr>
+                            </w:pPr>
+                            <w:r>
+                              <w:rPr>
+                                <w:rFonts w:ascii="Open Sans"/>
+                                <w:b/>
+                                <w:sz w:val="16"/>
+                                <w:szCs w:val="16"/>
+                              </w:rPr>
+                              <w:t>Please FAC all Medical Records/forms to</w:t>
+                            </w:r>
+                          </w:p>
+                          <w:p>
+                            <w:pPr>
+                              <w:spacing w:line="368" w:lineRule="exact"/>
+                              <w:ind w:left="269" w:right="689"/>
+                              <w:jc w:val="center"/>
+                              <w:rPr>
+                                <w:rFonts w:ascii="Open Sans"/>
+                                <w:b/>
+                                <w:sz w:val="20"/>
+                                <w:szCs w:val="20"/>
+                              </w:rPr>
+                            </w:pPr>
+                            <w:r>
+                              <w:rPr>
+                                <w:rFonts w:ascii="Open Sans"/>
+                                <w:b/>
+                                <w:sz w:val="20"/>
+                                <w:szCs w:val="20"/>
+                              </w:rPr>
+                              <w:t>615-523-</w:t>
+                            </w:r>
+                            <w:r>
+                              <w:rPr>
+                                <w:rFonts w:ascii="Open Sans"/>
+                                <w:b/>
+                                <w:spacing w:val="-4"/>
+                                <w:sz w:val="20"/>
+                                <w:szCs w:val="20"/>
+                              </w:rPr>
+                              <w:t>1525</w:t>
+                            </w:r>
+                          </w:p>
+                          <w:p>
+                            <w:pPr>
+                              <w:spacing w:line="368" w:lineRule="exact"/>
+                              <w:ind w:left="269" w:right="689"/>
+                              <w:jc w:val="center"/>
+                              <w:rPr>
+                                <w:rFonts w:ascii="Open Sans"/>
+                                <w:b/>
+                                <w:sz w:val="20"/>
+                                <w:szCs w:val="20"/>
+                              </w:rPr>
+                            </w:pPr>
+                            <w:r>
+                              <w:rPr>
+                                <w:rFonts w:ascii="Open Sans"/>
+                              </w:rPr>
+                              <w:t>If you use Datavant/CIOX to deliver records electronically, please submit to</w:t>
+                            </w:r>
+                            <w:r>
+                              <w:rPr>
+                                <w:rFonts w:ascii="Open Sans"/>
+                              </w:rPr>
+                              <w:br/>
+                            </w:r>
+                            <w:r>
+                              <w:rPr>
+                                <w:rFonts w:ascii="Open Sans"/>
+                                <w:b/>
+                                <w:sz w:val="20"/>
+                                <w:szCs w:val="20"/>
+                              </w:rPr>
+                              <w:t>TN DEPT of HEALTH - 1792190</w:t>
+                            </w:r>
+                          </w:p>
+                        </w:txbxContent>
+                      </v:textbox>
+                      <w10:wrap type="topAndBottom" anchorx="page"/>
+                    </v:shape>
+                  </w:pict>
+                </mc:Fallback>
+              </mc:AlternateContent>
+            </w:r>
+            <w:r>
+              <w:rPr>
+                <w:noProof/>
+              </w:rPr>
+              <mc:AlternateContent>
+                <mc:Choice Requires="wps">
+                  <w:drawing>
+                    <wp:anchor distT="0" distB="0" distL="0" distR="0" simplePos="0" relativeHeight="487596544" behindDoc="1" locked="0" layoutInCell="1" allowOverlap="1" wp14:anchorId="3D42BFCB" wp14:editId="44C4A91C">
+                      <wp:simplePos x="0" y="0"/>
+                      <wp:positionH relativeFrom="margin">
+                        <wp:posOffset>124336</wp:posOffset>
+                      </wp:positionH>
+                      <wp:positionV relativeFrom="paragraph">
+                        <wp:posOffset>2044700</wp:posOffset>
+                      </wp:positionV>
+                      <wp:extent cx="2562860" cy="1447800"/>
+                      <wp:effectExtent l="12700" t="12700" r="15240" b="12700"/>
+                      <wp:wrapTopAndBottom/>
+                      <wp:docPr id="1438943831" name="Textbox 5"/>
+                      <wp:cNvGraphicFramePr>
+                        <a:graphicFrameLocks xmlns:a="http://schemas.openxmlformats.org/drawingml/2006/main"/>
+                      </wp:cNvGraphicFramePr>
+                      <a:graphic xmlns:a="http://schemas.openxmlformats.org/drawingml/2006/main">
+                        <a:graphicData uri="http://schemas.microsoft.com/office/word/2010/wordprocessingShape">
+                          <wps:wsp>
+                            <wps:cNvSpPr txBox="1">
+                              <a:spLocks/>
+                            </wps:cNvSpPr>
+                            <wps:spPr>
+                              <a:xfrm>
+                                <a:off x="0" y="0"/>
+                                <a:ext cx="2562860" cy="1447800"/>
+                              </a:xfrm>
+                              <a:prstGeom prst="rect">
+                                <a:avLst/>
+                              </a:prstGeom>
+                              <a:ln w="28575">
+                                <a:solidFill>
+                                  <a:srgbClr val="000000"/>
+                                </a:solidFill>
+                                <a:prstDash val="solid"/>
+                              </a:ln>
+                            </wps:spPr>
+                            <wps:txbx>
+                              <w:txbxContent>
+                                <w:p>
+                                  <w:pPr>
+                                    <w:spacing w:line="368" w:lineRule="exact"/>
+                                    <w:ind w:left="269" w:right="689"/>
+                                    <w:rPr>
+                                      <w:rFonts w:ascii="Open Sans"/>
+                                      <w:b/>
+                                      <w:sz w:val="16"/>
+                                      <w:szCs w:val="16"/>
+                                    </w:rPr>
+                                  </w:pPr>
+                                  <w:r>
+                                    <w:rPr>
+                                      <w:rFonts w:ascii="Open Sans"/>
+                                      <w:b/>
+                                      <w:sz w:val="16"/>
+                                      <w:szCs w:val="16"/>
+                                    </w:rPr>
+                                    <w:t>For any questions, please Contact:</w:t>
+                                  </w:r>
+                                </w:p>
+                                <w:p>
+                                  <w:pPr>
+                                    <w:spacing w:line="368" w:lineRule="exact"/>
+                                    <w:ind w:left="269" w:right="689"/>
+                                    <w:rPr>
+                                      <w:rFonts w:ascii="Open Sans"/>
+                                      <w:b/>
+                                      <w:sz w:val="16"/>
+                                      <w:szCs w:val="16"/>
+                                    </w:rPr>
+                                  </w:pPr>
+                                  <w:r>
+                                    <w:rPr>
+                                      <w:rFonts w:ascii="Open Sans"/>
+                                      <w:b/>
+                                      <w:sz w:val="16"/>
+                                      <w:szCs w:val="16"/>
+                                    </w:rPr>
+                                    <w:t xml:space="preserve">Melissa Allison, </w:t>
+                                  </w:r>
+                                  <w:proofErr w:type="gramStart"/>
+                                  <w:r>
+                                    <w:rPr>
+                                      <w:rFonts w:ascii="Open Sans"/>
+                                      <w:b/>
+                                      <w:sz w:val="16"/>
+                                      <w:szCs w:val="16"/>
+                                    </w:rPr>
+                                    <w:t>MPH,BSN</w:t>
+                                  </w:r>
+                                  <w:proofErr w:type="gramEnd"/>
+                                  <w:r>
+                                    <w:rPr>
+                                      <w:rFonts w:ascii="Open Sans"/>
+                                      <w:b/>
+                                      <w:sz w:val="16"/>
+                                      <w:szCs w:val="16"/>
+                                    </w:rPr>
+                                    <w:t xml:space="preserve">, </w:t>
+                                  </w:r>
+                                  <w:proofErr w:type="gramStart"/>
+                                  <w:r>
+                                    <w:rPr>
+                                      <w:rFonts w:ascii="Open Sans"/>
+                                      <w:b/>
+                                      <w:sz w:val="16"/>
+                                      <w:szCs w:val="16"/>
+                                    </w:rPr>
+                                    <w:t>RN,CIC</w:t>
+                                  </w:r>
+                                  <w:proofErr w:type="gramEnd"/>
+                                  <w:r>
+                                    <w:rPr>
+                                      <w:rFonts w:ascii="Open Sans"/>
+                                      <w:b/>
+                                      <w:sz w:val="16"/>
+                                      <w:szCs w:val="16"/>
+                                    </w:rPr>
+                                    <w:t>,CPH</w:t>
+                                  </w:r>
+                                </w:p>
+                                <w:p>
+                                  <w:pPr>
+                                    <w:spacing w:line="368" w:lineRule="exact"/>
+                                    <w:ind w:left="269" w:right="689"/>
+                                    <w:rPr>
+                                      <w:rFonts w:ascii="Open Sans"/>
+                                      <w:b/>
+                                      <w:sz w:val="16"/>
+                                      <w:szCs w:val="16"/>
+                                    </w:rPr>
+                                  </w:pPr>
+                                </w:p>
+                                <w:p>
+                                  <w:pPr>
+                                    <w:pStyle w:val="BodyText"/>
+                                    <w:spacing w:before="30"/>
+                                    <w:ind w:left="269" w:right="689"/>
+                                    <w:rPr>
+                                      <w:rFonts w:ascii="Open Sans" w:hAnsi="Open Sans" w:cs="Open Sans"/>
+                                      <w:sz w:val="20"/>
+                                      <w:szCs w:val="20"/>
+                                    </w:rPr>
+                                  </w:pPr>
+                                  <w:r>
+                                    <w:rPr>
+                                      <w:rFonts w:ascii="Open Sans" w:hAnsi="Open Sans" w:cs="Open Sans"/>
+                                      <w:sz w:val="20"/>
+                                      <w:szCs w:val="20"/>
+                                    </w:rPr>
+                                    <w:t>Phone: 615-262-6481</w:t>
+                                  </w:r>
+                                  <w:r>
+                                    <w:rPr>
+                                      <w:rFonts w:ascii="Open Sans" w:hAnsi="Open Sans" w:cs="Open Sans"/>
+                                      <w:sz w:val="20"/>
+                                      <w:szCs w:val="20"/>
+                                    </w:rPr>
+                                    <w:br/>
+                                    <w:t>Email:</w:t>
+                                  </w:r>
+                                  <w:r>
+                                    <w:rPr>
+                                      <w:rFonts w:ascii="Open Sans" w:hAnsi="Open Sans" w:cs="Open Sans"/>
+                                      <w:spacing w:val="-6"/>
+                                      <w:sz w:val="20"/>
+                                      <w:szCs w:val="20"/>
+                                    </w:rPr>
+                                    <w:t xml:space="preserve"> </w:t>
+                                  </w:r>
+                                  <w:hyperlink r:id="rId9">
+                                    <w:r>
+                                      <w:rPr>
+                                        <w:rFonts w:ascii="Open Sans" w:hAnsi="Open Sans" w:cs="Open Sans"/>
+                                        <w:color w:val="0000FF"/>
+                                        <w:spacing w:val="-2"/>
+                                        <w:sz w:val="20"/>
+                                        <w:szCs w:val="20"/>
+                                      </w:rPr>
+                                      <w:t>tn.setnet@tn.gov</w:t>
+                                    </w:r>
+                                  </w:hyperlink>
+                                </w:p>
+                                <w:p>
+                                  <w:pPr>
+                                    <w:pStyle w:val="BodyText"/>
+                                    <w:spacing w:before="30"/>
+                                    <w:ind w:right="689" w:firstLine="269"/>
+                                    <w:rPr>
+                                      <w:rFonts w:ascii="Open Sans"/>
+                                    </w:rPr>
+                                  </w:pPr>
+                                  <w:r>
+                                    <w:t>Thank you!</w:t>
+                                  </w:r>
+                                </w:p>
+                              </w:txbxContent>
+                            </wps:txbx>
+                            <wps:bodyPr wrap="square" lIns="0" tIns="0" rIns="0" bIns="0" rtlCol="0" anchor="ctr">
+                              <a:noAutofit/>
+                            </wps:bodyPr>
+                          </wps:wsp>
+                        </a:graphicData>
+                      </a:graphic>
+                      <wp14:sizeRelH relativeFrom="margin">
+                        <wp14:pctWidth>0</wp14:pctWidth>
+                      </wp14:sizeRelH>
+                      <wp14:sizeRelV relativeFrom="margin">
+                        <wp14:pctHeight>0</wp14:pctHeight>
+                      </wp14:sizeRelV>
+                    </wp:anchor>
+                  </w:drawing>
+                </mc:Choice>
+                <mc:Fallback>
+                  <w:pict>
+                    <v:shapetype w14:anchorId="3D42BFCB" id="_x0000_t202" coordsize="21600,21600" o:spt="202" path="m,l,21600r21600,l21600,xe">
+                      <v:stroke joinstyle="miter"/>
+                      <v:path gradientshapeok="t" o:connecttype="rect"/>
+                    </v:shapetype>
+                    <v:shape id="_x0000_s1028" type="#_x0000_t202" style="position:absolute;margin-left:9.8pt;margin-top:161pt;width:201.8pt;height:114pt;z-index:-15719936;visibility:visible;mso-wrap-style:square;mso-width-percent:0;mso-height-percent:0;mso-wrap-distance-left:0;mso-wrap-distance-top:0;mso-wrap-distance-right:0;mso-wrap-distance-bottom:0;mso-position-horizontal:absolute;mso-position-horizontal-relative:margin;mso-position-vertical:absolute;mso-position-vertical-relative:text;mso-width-percent:0;mso-height-percent:0;mso-width-relative:margin;mso-height-relative:margin;v-text-anchor:middle" o:gfxdata="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" filled="f" strokeweight="2.25pt">
+                      <v:path arrowok="t"/>
+                      <v:textbox inset="0,0,0,0">
+                        <w:txbxContent>
+                          <w:p>
+                            <w:pPr>
+                              <w:spacing w:line="368" w:lineRule="exact"/>
+                              <w:ind w:left="269" w:right="689"/>
+                              <w:rPr>
+                                <w:rFonts w:ascii="Open Sans"/>
+                                <w:b/>
+                                <w:sz w:val="16"/>
+                                <w:szCs w:val="16"/>
+                              </w:rPr>
+                            </w:pPr>
+                            <w:r>
+                              <w:rPr>
+                                <w:rFonts w:ascii="Open Sans"/>
+                                <w:b/>
+                                <w:sz w:val="16"/>
+                                <w:szCs w:val="16"/>
+                              </w:rPr>
+                              <w:t>For any questions, please Contact:</w:t>
+                            </w:r>
+                          </w:p>
+                          <w:p>
+                            <w:pPr>
+                              <w:spacing w:line="368" w:lineRule="exact"/>
+                              <w:ind w:left="269" w:right="689"/>
+                              <w:rPr>
+                                <w:rFonts w:ascii="Open Sans"/>
+                                <w:b/>
+                                <w:sz w:val="16"/>
+                                <w:szCs w:val="16"/>
+                              </w:rPr>
+                            </w:pPr>
+                            <w:r>
+                              <w:rPr>
+                                <w:rFonts w:ascii="Open Sans"/>
+                                <w:b/>
+                                <w:sz w:val="16"/>
+                                <w:szCs w:val="16"/>
+                              </w:rPr>
+                              <w:t xml:space="preserve">Melissa Allison, </w:t>
+                            </w:r>
+                            <w:proofErr w:type="gramStart"/>
+                            <w:r>
+                              <w:rPr>
+                                <w:rFonts w:ascii="Open Sans"/>
+                                <w:b/>
+                                <w:sz w:val="16"/>
+                                <w:szCs w:val="16"/>
+                              </w:rPr>
+                              <w:t>MPH,BSN</w:t>
+                            </w:r>
+                            <w:proofErr w:type="gramEnd"/>
+                            <w:r>
+                              <w:rPr>
+                                <w:rFonts w:ascii="Open Sans"/>
+                                <w:b/>
+                                <w:sz w:val="16"/>
+                                <w:szCs w:val="16"/>
+                              </w:rPr>
+                              <w:t xml:space="preserve">, </w:t>
+                            </w:r>
+                            <w:proofErr w:type="gramStart"/>
+                            <w:r>
+                              <w:rPr>
+                                <w:rFonts w:ascii="Open Sans"/>
+                                <w:b/>
+                                <w:sz w:val="16"/>
+                                <w:szCs w:val="16"/>
+                              </w:rPr>
+                              <w:t>RN,CIC</w:t>
+                            </w:r>
+                            <w:proofErr w:type="gramEnd"/>
+                            <w:r>
+                              <w:rPr>
+                                <w:rFonts w:ascii="Open Sans"/>
+                                <w:b/>
+                                <w:sz w:val="16"/>
+                                <w:szCs w:val="16"/>
+                              </w:rPr>
+                              <w:t>,CPH</w:t>
+                            </w:r>
+                          </w:p>
+                          <w:p>
+                            <w:pPr>
+                              <w:spacing w:line="368" w:lineRule="exact"/>
+                              <w:ind w:left="269" w:right="689"/>
+                              <w:rPr>
+                                <w:rFonts w:ascii="Open Sans"/>
+                                <w:b/>
+                                <w:sz w:val="16"/>
+                                <w:szCs w:val="16"/>
+                              </w:rPr>
+                            </w:pPr>
+                          </w:p>
+                          <w:p>
+                            <w:pPr>
+                              <w:pStyle w:val="BodyText"/>
+                              <w:spacing w:before="30"/>
+                              <w:ind w:left="269" w:right="689"/>
+                              <w:rPr>
+                                <w:rFonts w:ascii="Open Sans" w:hAnsi="Open Sans" w:cs="Open Sans"/>
+                                <w:sz w:val="20"/>
+                                <w:szCs w:val="20"/>
+                              </w:rPr>
+                            </w:pPr>
+                            <w:r>
+                              <w:rPr>
+                                <w:rFonts w:ascii="Open Sans" w:hAnsi="Open Sans" w:cs="Open Sans"/>
+                                <w:sz w:val="20"/>
+                                <w:szCs w:val="20"/>
+                              </w:rPr>
+                              <w:t>Phone: 615-262-6481</w:t>
+                            </w:r>
+                            <w:r>
+                              <w:rPr>
+                                <w:rFonts w:ascii="Open Sans" w:hAnsi="Open Sans" w:cs="Open Sans"/>
+                                <w:sz w:val="20"/>
+                                <w:szCs w:val="20"/>
+                              </w:rPr>
+                              <w:br/>
+                              <w:t>Email:</w:t>
+                            </w:r>
+                            <w:r>
+                              <w:rPr>
+                                <w:rFonts w:ascii="Open Sans" w:hAnsi="Open Sans" w:cs="Open Sans"/>
+                                <w:spacing w:val="-6"/>
+                                <w:sz w:val="20"/>
+                                <w:szCs w:val="20"/>
+                              </w:rPr>
+                              <w:t xml:space="preserve"> </w:t>
+                            </w:r>
+                            <w:hyperlink r:id="rId10">
+                              <w:r>
+                                <w:rPr>
+                                  <w:rFonts w:ascii="Open Sans" w:hAnsi="Open Sans" w:cs="Open Sans"/>
+                                  <w:color w:val="0000FF"/>
+                                  <w:spacing w:val="-2"/>
+                                  <w:sz w:val="20"/>
+                                  <w:szCs w:val="20"/>
+                                </w:rPr>
+                                <w:t>tn.setnet@tn.gov</w:t>
+                              </w:r>
+                            </w:hyperlink>
+                          </w:p>
+                          <w:p>
+                            <w:pPr>
+                              <w:pStyle w:val="BodyText"/>
+                              <w:spacing w:before="30"/>
+                              <w:ind w:right="689" w:firstLine="269"/>
+                              <w:rPr>
+                                <w:rFonts w:ascii="Open Sans"/>
+                              </w:rPr>
+                            </w:pPr>
+                            <w:r>
+                              <w:t>Thank you!</w:t>
+                            </w:r>
+                          </w:p>
+                        </w:txbxContent>
+                      </v:textbox>
+                      <w10:wrap type="topAndBottom" anchorx="margin"/>
+                    </v:shape>
+                  </w:pict>
+                </mc:Fallback>
+              </mc:AlternateContent>
+            </w:r>
+          </w:p>
+        </w:tc>
+      </w:tr>
+    </w:tbl>
     <w:p>
       <w:pPr>
         <w:spacing w:line="259" w:lineRule="auto"/>
@@ -5523,7 +8201,7 @@
                     <pic:cNvPicPr/>
                   </pic:nvPicPr>
                   <pic:blipFill>
-                    <a:blip r:embed="rId9" cstate="print"/>
+                    <a:blip r:embed="rId11" cstate="print"/>
                     <a:stretch>
                       <a:fillRect/>
                     </a:stretch>
@@ -5691,6 +8369,7 @@
       <w:r>
         <w:t>4</w:t>
       </w:r>
+      <w:proofErr w:type="spellStart"/>
       <w:r>
         <w:rPr>
           <w:position w:val="6"/>
@@ -5698,6 +8377,7 @@
         </w:rPr>
         <w:t>th</w:t>
       </w:r>
+      <w:proofErr w:type="spellEnd"/>
       <w:r>
         <w:rPr>
           <w:spacing w:val="29"/>
@@ -6073,7 +8753,7 @@
         </w:rPr>
         <w:t xml:space="preserve">pursuant to the federal Health </w:t>
       </w:r>
-      <w:hyperlink r:id="rId10">
+      <w:hyperlink r:id="rId12">
         <w:r>
           <w:rPr>
             <w:color w:val="211F1F"/>
@@ -8326,7 +11006,7 @@
                     <pic:cNvPicPr/>
                   </pic:nvPicPr>
                   <pic:blipFill>
-                    <a:blip r:embed="rId11" cstate="print"/>
+                    <a:blip r:embed="rId13" cstate="print"/>
                     <a:stretch>
                       <a:fillRect/>
                     </a:stretch>
@@ -8555,7 +11235,7 @@
               </wp:anchor>
             </w:drawing>
           </mc:Choice>
-          <mc:Fallback xmlns:w16sdtfl="http://schemas.microsoft.com/office/word/2024/wordml/sdtformatlock" xmlns:w16du="http://schemas.microsoft.com/office/word/2023/wordml/word16du">
+          <mc:Fallback>
             <w:pict>
               <v:shape w14:anchorId="12D3CAC1" id="Graphic 11" o:spid="_x0000_s1026" style="position:absolute;margin-left:84pt;margin-top:17.7pt;width:445.2pt;height:.1pt;z-index:-15725056;visibility:visible;mso-wrap-style:square;mso-wrap-distance-left:0;mso-wrap-distance-top:0;mso-wrap-distance-right:0;mso-wrap-distance-bottom:0;mso-position-horizontal:absolute;mso-position-horizontal-relative:page;mso-position-vertical:absolute;mso-position-vertical-relative:text;v-text-anchor:top" coordsize="5654040,1270" o:gfxdata="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" path="m,l5654040,e" filled="f" strokecolor="#d9002e" strokeweight=".5pt">
                 <v:path arrowok="t"/>
@@ -8576,7 +11256,7 @@
 </file>
 
 <file path=word/numbering.xml><?xml version="1.0" encoding="utf-8"?>
-<w:numbering xmlns:wpc="http://schemas.microsoft.com/office/word/2010/wordprocessingCanvas" xmlns:cx="http://schemas.microsoft.com/office/drawing/2014/chartex" xmlns:cx1="http://schemas.microsoft.com/office/drawing/2015/9/8/chartex" xmlns:cx2="http://schemas.microsoft.com/office/drawing/2015/10/21/chartex" xmlns:cx3="http://schemas.microsoft.com/office/drawing/2016/5/9/chartex" xmlns:cx4="http://schemas.microsoft.com/office/drawing/2016/5/10/chartex" xmlns:cx5="http://schemas.microsoft.com/office/drawing/2016/5/11/chartex" xmlns:cx6="http://schemas.microsoft.com/office/drawing/2016/5/12/chartex" xmlns:cx7="http://schemas.microsoft.com/office/drawing/2016/5/13/chartex" xmlns:cx8="http://schemas.microsoft.com/office/drawing/2016/5/14/chartex" xmlns:mc="http://schemas.openxmlformats.org/markup-compatibility/2006" xmlns:aink="http://schemas.microsoft.com/office/drawing/2016/ink" xmlns:am3d="http://schemas.microsoft.com/office/drawing/2017/model3d" xmlns:o="urn:schemas-microsoft-com:office:office" xmlns:oel="http://schemas.microsoft.com/office/2019/extlst" xmlns:r="http://schemas.openxmlformats.org/officeDocument/2006/relationships" xmlns:m="http://schemas.openxmlformats.org/officeDocument/2006/math" xmlns:v="urn:schemas-microsoft-com:vml" xmlns:wp14="http://schemas.microsoft.com/office/word/2010/wordprocessingDrawing" xmlns:wp="http://schemas.openxmlformats.org/drawingml/2006/wordprocessingDrawing" xmlns:w10="urn:schemas-microsoft-com:office:word" xmlns:w="http://schemas.openxmlformats.org/wordprocessingml/2006/main" xmlns:w14="http://schemas.microsoft.com/office/word/2010/wordml" xmlns:w15="http://schemas.microsoft.com/office/word/2012/wordml" xmlns:w16cex="http://schemas.microsoft.com/office/word/2018/wordml/cex" xmlns:w16cid="http://schemas.microsoft.com/office/word/2016/wordml/cid" xmlns:w16="http://schemas.microsoft.com/office/word/2018/wordml" xmlns:w16sdtdh="http://schemas.microsoft.com/office/word/2020/wordml/sdtdatahash" xmlns:w16se="http://schemas.microsoft.com/office/word/2015/wordml/symex" xmlns:wpg="http://schemas.microsoft.com/office/word/2010/wordprocessingGroup" xmlns:wpi="http://schemas.microsoft.com/office/word/2010/wordprocessingInk" xmlns:wne="http://schemas.microsoft.com/office/word/2006/wordml" xmlns:wps="http://schemas.microsoft.com/office/word/2010/wordprocessingShape" mc:Ignorable="w14 w15 w16se w16cid w16 w16cex w16sdtdh wp14">
+<w:numbering xmlns:wpc="http://schemas.microsoft.com/office/word/2010/wordprocessingCanvas" xmlns:cx="http://schemas.microsoft.com/office/drawing/2014/chartex" xmlns:cx1="http://schemas.microsoft.com/office/drawing/2015/9/8/chartex" xmlns:cx2="http://schemas.microsoft.com/office/drawing/2015/10/21/chartex" xmlns:cx3="http://schemas.microsoft.com/office/drawing/2016/5/9/chartex" xmlns:cx4="http://schemas.microsoft.com/office/drawing/2016/5/10/chartex" xmlns:cx5="http://schemas.microsoft.com/office/drawing/2016/5/11/chartex" xmlns:cx6="http://schemas.microsoft.com/office/drawing/2016/5/12/chartex" xmlns:cx7="http://schemas.microsoft.com/office/drawing/2016/5/13/chartex" xmlns:cx8="http://schemas.microsoft.com/office/drawing/2016/5/14/chartex" xmlns:mc="http://schemas.openxmlformats.org/markup-compatibility/2006" xmlns:aink="http://schemas.microsoft.com/office/drawing/2016/ink" xmlns:am3d="http://schemas.microsoft.com/office/drawing/2017/model3d" xmlns:o="urn:schemas-microsoft-com:office:office" xmlns:oel="http://schemas.microsoft.com/office/2019/extlst" xmlns:r="http://schemas.openxmlformats.org/officeDocument/2006/relationships" xmlns:m="http://schemas.openxmlformats.org/officeDocument/2006/math" xmlns:v="urn:schemas-microsoft-com:vml" xmlns:wp14="http://schemas.microsoft.com/office/word/2010/wordprocessingDrawing" xmlns:wp="http://schemas.openxmlformats.org/drawingml/2006/wordprocessingDrawing" xmlns:w10="urn:schemas-microsoft-com:office:word" xmlns:w="http://schemas.openxmlformats.org/wordprocessingml/2006/main" xmlns:w14="http://schemas.microsoft.com/office/word/2010/wordml" xmlns:w15="http://schemas.microsoft.com/office/word/2012/wordml" xmlns:w16cex="http://schemas.microsoft.com/office/word/2018/wordml/cex" xmlns:w16cid="http://schemas.microsoft.com/office/word/2016/wordml/cid" xmlns:w16="http://schemas.microsoft.com/office/word/2018/wordml" xmlns:w16du="http://schemas.microsoft.com/office/word/2023/wordml/word16du" xmlns:w16sdtdh="http://schemas.microsoft.com/office/word/2020/wordml/sdtdatahash" xmlns:w16sdtfl="http://schemas.microsoft.com/office/word/2024/wordml/sdtformatlock" xmlns:w16se="http://schemas.microsoft.com/office/word/2015/wordml/symex" xmlns:wpg="http://schemas.microsoft.com/office/word/2010/wordprocessingGroup" xmlns:wpi="http://schemas.microsoft.com/office/word/2010/wordprocessingInk" xmlns:wne="http://schemas.microsoft.com/office/word/2006/wordml" xmlns:wps="http://schemas.microsoft.com/office/word/2010/wordprocessingShape" mc:Ignorable="w14 w15 w16se w16cid w16 w16cex w16sdtdh w16sdtfl w16du wp14">
   <w:abstractNum w:abstractNumId="0" w15:restartNumberingAfterBreak="0">
     <w:nsid w:val="2DC943FF"/>
     <w:multiLevelType w:val="hybridMultilevel"/>
@@ -8699,7 +11379,7 @@
 </file>
 
 <file path=word/styles.xml><?xml version="1.0" encoding="utf-8"?>
-<w:styles xmlns:mc="http://schemas.openxmlformats.org/markup-compatibility/2006" xmlns:r="http://schemas.openxmlformats.org/officeDocument/2006/relationships" xmlns:w="http://schemas.openxmlformats.org/wordprocessingml/2006/main" xmlns:w14="http://schemas.microsoft.com/office/word/2010/wordml" xmlns:w15="http://schemas.microsoft.com/office/word/2012/wordml" xmlns:w16cex="http://schemas.microsoft.com/office/word/2018/wordml/cex" xmlns:w16cid="http://schemas.microsoft.com/office/word/2016/wordml/cid" xmlns:w16="http://schemas.microsoft.com/office/word/2018/wordml" xmlns:w16sdtdh="http://schemas.microsoft.com/office/word/2020/wordml/sdtdatahash" xmlns:w16se="http://schemas.microsoft.com/office/word/2015/wordml/symex" mc:Ignorable="w14 w15 w16se w16cid w16 w16cex w16sdtdh">
+<w:styles xmlns:mc="http://schemas.openxmlformats.org/markup-compatibility/2006" xmlns:r="http://schemas.openxmlformats.org/officeDocument/2006/relationships" xmlns:w="http://schemas.openxmlformats.org/wordprocessingml/2006/main" xmlns:w14="http://schemas.microsoft.com/office/word/2010/wordml" xmlns:w15="http://schemas.microsoft.com/office/word/2012/wordml" xmlns:w16cex="http://schemas.microsoft.com/office/word/2018/wordml/cex" xmlns:w16cid="http://schemas.microsoft.com/office/word/2016/wordml/cid" xmlns:w16="http://schemas.microsoft.com/office/word/2018/wordml" xmlns:w16du="http://schemas.microsoft.com/office/word/2023/wordml/word16du" xmlns:w16sdtdh="http://schemas.microsoft.com/office/word/2020/wordml/sdtdatahash" xmlns:w16sdtfl="http://schemas.microsoft.com/office/word/2024/wordml/sdtformatlock" xmlns:w16se="http://schemas.microsoft.com/office/word/2015/wordml/symex" mc:Ignorable="w14 w15 w16se w16cid w16 w16cex w16sdtdh w16sdtfl w16du">
   <w:docDefaults>
     <w:rPrDefault>
       <w:rPr>
@@ -9147,6 +11827,7 @@
   <w:style w:type="paragraph" w:styleId="BodyText">
     <w:name w:val="Body Text"/>
     <w:basedOn w:val="Normal"/>
+    <w:link w:val="BodyTextChar"/>
     <w:uiPriority w:val="1"/>
     <w:qFormat/>
   </w:style>
@@ -9191,6 +11872,16 @@
         <w:insideV w:val="single" w:sz="4" w:space="0" w:color="auto"/>
       </w:tblBorders>
     </w:tblPr>
+  </w:style>
+  <w:style w:type="character" w:customStyle="1" w:styleId="BodyTextChar">
+    <w:name w:val="Body Text Char"/>
+    <w:basedOn w:val="DefaultParagraphFont"/>
+    <w:link w:val="BodyText"/>
+    <w:uiPriority w:val="1"/>
+    <w:rsid w:val="00F765D5"/>
+    <w:rPr>
+      <w:rFonts w:ascii="Calibri" w:eastAsia="Calibri" w:hAnsi="Calibri" w:cs="Calibri"/>
+    </w:rPr>
   </w:style>
 </w:styles>
 </file>

</xml_diff>

<commit_message>
added start of the day
</commit_message>
<xml_diff>
--- a/assets/templates/combined_template.docx
+++ b/assets/templates/combined_template.docx
@@ -72,6 +72,7 @@
         </w:rPr>
         <w:t xml:space="preserve"> </w:t>
       </w:r>
+      <w:proofErr w:type="spellStart"/>
       <w:r>
         <w:rPr>
           <w:spacing w:val="-8"/>
@@ -81,6 +82,7 @@
       <w:r>
         <w:t>OF</w:t>
       </w:r>
+      <w:proofErr w:type="spellEnd"/>
       <w:r>
         <w:rPr>
           <w:spacing w:val="-1"/>
@@ -205,6 +207,7 @@
         </w:rPr>
         <w:t>6</w:t>
       </w:r>
+      <w:proofErr w:type="spellStart"/>
       <w:r>
         <w:rPr>
           <w:rFonts w:ascii="Open Sans"/>
@@ -213,6 +216,7 @@
         </w:rPr>
         <w:t>th</w:t>
       </w:r>
+      <w:proofErr w:type="spellEnd"/>
       <w:r>
         <w:rPr>
           <w:rFonts w:ascii="Open Sans"/>
@@ -821,7 +825,16 @@
                 <w:sz w:val="20"/>
                 <w:szCs w:val="20"/>
               </w:rPr>
-              <w:t>Melissa X. Allison</w:t>
+              <w:t xml:space="preserve">Melissa X. </w:t>
+            </w:r>
+            <w:proofErr w:type="spellStart"/>
+            <w:r>
+              <w:rPr>
+                <w:b/>
+                <w:sz w:val="20"/>
+                <w:szCs w:val="20"/>
+              </w:rPr>
+              <w:t>Allison</w:t>
             </w:r>
             <w:r>
               <w:rPr>
@@ -831,6 +844,7 @@
               </w:rPr>
               <w:t>|Special</w:t>
             </w:r>
+            <w:proofErr w:type="spellEnd"/>
             <w:r>
               <w:rPr>
                 <w:b/>
@@ -3038,7 +3052,7 @@
         </w:rPr>
         <w:lastRenderedPageBreak/>
         <w:drawing>
-          <wp:inline distT="0" distB="0" distL="0" distR="0" wp14:anchorId="2C932D88" wp14:editId="62C7B60D">
+          <wp:inline distT="0" distB="0" distL="0" distR="0" wp14:anchorId="00CB7712" wp14:editId="18A3975A">
             <wp:extent cx="728665" cy="695325"/>
             <wp:effectExtent l="0" t="0" r="0" b="0"/>
             <wp:docPr id="6" name="Image 6" descr="image001 "/>
@@ -3199,6 +3213,7 @@
         </w:rPr>
         <w:t>6</w:t>
       </w:r>
+      <w:proofErr w:type="spellStart"/>
       <w:r>
         <w:rPr>
           <w:rFonts w:ascii="Open Sans"/>
@@ -3207,6 +3222,7 @@
         </w:rPr>
         <w:t>th</w:t>
       </w:r>
+      <w:proofErr w:type="spellEnd"/>
       <w:r>
         <w:rPr>
           <w:rFonts w:ascii="Open Sans"/>
@@ -3350,6 +3366,7 @@
           <w:sz w:val="20"/>
         </w:rPr>
         <w:sectPr>
+          <w:type w:val="continuous"/>
           <w:pgSz w:w="12240" w:h="15840"/>
           <w:pgMar w:top="800" w:right="620" w:bottom="280" w:left="600" w:header="720" w:footer="720" w:gutter="0"/>
           <w:cols w:space="720"/>
@@ -3632,15 +3649,7 @@
           <w:b/>
           <w:sz w:val="20"/>
         </w:rPr>
-        <w:t>Information</w:t>
-      </w:r>
-      <w:r>
-        <w:rPr>
-          <w:rFonts w:ascii="Open Sans"/>
-          <w:b/>
-          <w:sz w:val="20"/>
-        </w:rPr>
-        <w:t xml:space="preserve">: </w:t>
+        <w:t xml:space="preserve">Information: </w:t>
       </w:r>
       <w:r>
         <w:rPr>
@@ -3685,16 +3694,7 @@
           <w:spacing w:val="-2"/>
           <w:sz w:val="20"/>
         </w:rPr>
-        <w:t>ID/TNS</w:t>
-      </w:r>
-      <w:r>
-        <w:rPr>
-          <w:rFonts w:ascii="Open Sans"/>
-          <w:b/>
-          <w:spacing w:val="-2"/>
-          <w:sz w:val="20"/>
-        </w:rPr>
-        <w:t xml:space="preserve">: </w:t>
+        <w:t xml:space="preserve">ID/TNS: </w:t>
       </w:r>
       <w:r>
         <w:rPr>
@@ -3795,15 +3795,7 @@
                 <w:spacing w:val="-2"/>
                 <w:sz w:val="20"/>
               </w:rPr>
-              <w:t>:</w:t>
-            </w:r>
-            <w:r>
-              <w:rPr>
-                <w:b/>
-                <w:spacing w:val="-2"/>
-                <w:sz w:val="20"/>
-              </w:rPr>
-              <w:t xml:space="preserve"> #dob_inf#</w:t>
+              <w:t>: #dob_inf#</w:t>
             </w:r>
           </w:p>
         </w:tc>
@@ -3852,16 +3844,7 @@
                 <w:position w:val="1"/>
                 <w:sz w:val="20"/>
               </w:rPr>
-              <w:t>Name</w:t>
-            </w:r>
-            <w:r>
-              <w:rPr>
-                <w:b/>
-                <w:bCs/>
-                <w:position w:val="1"/>
-                <w:sz w:val="20"/>
-              </w:rPr>
-              <w:t>:</w:t>
+              <w:t>Name:</w:t>
             </w:r>
             <w:r>
               <w:rPr>
@@ -3916,16 +3899,7 @@
                 <w:position w:val="1"/>
                 <w:sz w:val="20"/>
               </w:rPr>
-              <w:t>Name</w:t>
-            </w:r>
-            <w:r>
-              <w:rPr>
-                <w:b/>
-                <w:bCs/>
-                <w:position w:val="1"/>
-                <w:sz w:val="20"/>
-              </w:rPr>
-              <w:t>:</w:t>
+              <w:t>Name:</w:t>
             </w:r>
             <w:r>
               <w:rPr>
@@ -3961,30 +3935,14 @@
                 <w:spacing w:val="-2"/>
                 <w:sz w:val="20"/>
               </w:rPr>
-              <w:t>DOB</w:t>
-            </w:r>
-            <w:r>
-              <w:rPr>
-                <w:b/>
-                <w:bCs/>
+              <w:t>DOB:</w:t>
+            </w:r>
+            <w:r>
+              <w:rPr>
                 <w:spacing w:val="-2"/>
                 <w:sz w:val="20"/>
               </w:rPr>
-              <w:t>:</w:t>
-            </w:r>
-            <w:r>
-              <w:rPr>
-                <w:spacing w:val="-2"/>
-                <w:sz w:val="20"/>
-              </w:rPr>
-              <w:t xml:space="preserve"> </w:t>
-            </w:r>
-            <w:r>
-              <w:rPr>
-                <w:spacing w:val="-2"/>
-                <w:sz w:val="20"/>
-              </w:rPr>
-              <w:t xml:space="preserve"> #bc_mom_dob#</w:t>
+              <w:t xml:space="preserve">  #bc_mom_dob#</w:t>
             </w:r>
           </w:p>
         </w:tc>
@@ -4064,15 +4022,7 @@
                 <w:bCs/>
                 <w:sz w:val="20"/>
               </w:rPr>
-              <w:t>SS</w:t>
-            </w:r>
-            <w:r>
-              <w:rPr>
-                <w:b/>
-                <w:bCs/>
-                <w:sz w:val="20"/>
-              </w:rPr>
-              <w:t>N:</w:t>
+              <w:t>SSN:</w:t>
             </w:r>
             <w:r>
               <w:rPr>
@@ -4151,6 +4101,7 @@
               </w:rPr>
               <w:t xml:space="preserve"> </w:t>
             </w:r>
+            <w:proofErr w:type="gramStart"/>
             <w:r>
               <w:rPr>
                 <w:sz w:val="20"/>
@@ -4173,6 +4124,7 @@
               </w:rPr>
               <w:t>:</w:t>
             </w:r>
+            <w:proofErr w:type="gramEnd"/>
             <w:r>
               <w:rPr>
                 <w:spacing w:val="-4"/>
@@ -4465,14 +4417,7 @@
           <w:b/>
           <w:sz w:val="20"/>
         </w:rPr>
-        <w:t>P</w:t>
-      </w:r>
-      <w:r>
-        <w:rPr>
-          <w:b/>
-          <w:sz w:val="20"/>
-        </w:rPr>
-        <w:t>rovider</w:t>
+        <w:t>Provider</w:t>
       </w:r>
       <w:r>
         <w:rPr>
@@ -4755,7 +4700,7 @@
           <w:b/>
           <w:sz w:val="20"/>
         </w:rPr>
-        <w:t>#mr_rec_needs___5#</w:t>
+        <w:t>#mr_rec_needs___6#</w:t>
       </w:r>
       <w:r>
         <w:rPr>
@@ -4763,12 +4708,6 @@
           <w:sz w:val="20"/>
         </w:rPr>
         <w:tab/>
-      </w:r>
-      <w:r>
-        <w:rPr>
-          <w:b/>
-          <w:sz w:val="20"/>
-        </w:rPr>
         <w:t>D</w:t>
       </w:r>
       <w:r>
@@ -4821,7 +4760,7 @@
           <w:b/>
           <w:sz w:val="20"/>
         </w:rPr>
-        <w:t>#mr_rec_needs___6#</w:t>
+        <w:t>#mr_rec_needs___7#</w:t>
       </w:r>
       <w:r>
         <w:rPr>
@@ -4873,7 +4812,7 @@
           <w:b/>
           <w:sz w:val="20"/>
         </w:rPr>
-        <w:t>#mr_rec_needs___7#</w:t>
+        <w:t>#mr_rec_needs___8#</w:t>
       </w:r>
       <w:r>
         <w:rPr>
@@ -4941,7 +4880,7 @@
           <w:spacing w:val="-2"/>
           <w:sz w:val="20"/>
         </w:rPr>
-        <w:t>#mr_rec_needs___8#</w:t>
+        <w:t>#mr_rec_needs___11#</w:t>
       </w:r>
       <w:r>
         <w:rPr>
@@ -5011,7 +4950,7 @@
           <w:b/>
           <w:sz w:val="20"/>
         </w:rPr>
-        <w:t>#mr_rec_needs___9#</w:t>
+        <w:t>#mr_rec_needs___10#</w:t>
       </w:r>
       <w:r>
         <w:rPr>
@@ -5019,7 +4958,6 @@
           <w:sz w:val="20"/>
         </w:rPr>
         <w:tab/>
-        <w:t>N</w:t>
       </w:r>
       <w:r>
         <w:rPr>
@@ -5154,7 +5092,7 @@
           <w:spacing w:val="-2"/>
           <w:sz w:val="20"/>
         </w:rPr>
-        <w:t>#mr_rec_needs___10#</w:t>
+        <w:t>#mr_rec_needs___12#</w:t>
       </w:r>
       <w:r>
         <w:rPr>
@@ -5208,7 +5146,7 @@
           <w:b/>
           <w:sz w:val="20"/>
         </w:rPr>
-        <w:t>#mr_rec_needs___11#</w:t>
+        <w:t>#mr_rec_needs___13#</w:t>
       </w:r>
       <w:r>
         <w:rPr>
@@ -5306,7 +5244,7 @@
           <w:spacing w:val="-2"/>
           <w:sz w:val="20"/>
         </w:rPr>
-        <w:t>#mr_rec_needs___12#</w:t>
+        <w:t>#mr_rec_needs___14#</w:t>
       </w:r>
       <w:r>
         <w:rPr>
@@ -5361,7 +5299,7 @@
           <w:b/>
           <w:sz w:val="20"/>
         </w:rPr>
-        <w:t>#mr_rec_needs___13#</w:t>
+        <w:t>#mr_rec_needs___15#</w:t>
       </w:r>
       <w:r>
         <w:rPr>
@@ -5656,6 +5594,7 @@
         </w:rPr>
         <w:t>6</w:t>
       </w:r>
+      <w:proofErr w:type="spellStart"/>
       <w:r>
         <w:rPr>
           <w:rFonts w:ascii="Open Sans"/>
@@ -5664,6 +5603,7 @@
         </w:rPr>
         <w:t>th</w:t>
       </w:r>
+      <w:proofErr w:type="spellEnd"/>
       <w:r>
         <w:rPr>
           <w:rFonts w:ascii="Open Sans"/>
@@ -6083,8 +6023,18 @@
           <w:bCs/>
           <w:sz w:val="20"/>
         </w:rPr>
-        <w:t>#bc_childnamefirst# ,</w:t>
-      </w:r>
+        <w:t>#bc_childnamefirst</w:t>
+      </w:r>
+      <w:proofErr w:type="gramStart"/>
+      <w:r>
+        <w:rPr>
+          <w:rFonts w:ascii="Open Sans"/>
+          <w:bCs/>
+          <w:sz w:val="20"/>
+        </w:rPr>
+        <w:t># ,</w:t>
+      </w:r>
+      <w:proofErr w:type="gramEnd"/>
       <w:r>
         <w:rPr>
           <w:rFonts w:ascii="Open Sans"/>
@@ -6457,6 +6407,7 @@
               </w:rPr>
               <w:t xml:space="preserve"> Full </w:t>
             </w:r>
+            <w:proofErr w:type="gramStart"/>
             <w:r>
               <w:rPr>
                 <w:b/>
@@ -6478,6 +6429,7 @@
               </w:rPr>
               <w:t>:</w:t>
             </w:r>
+            <w:proofErr w:type="gramEnd"/>
             <w:r>
               <w:rPr>
                 <w:spacing w:val="-4"/>
@@ -7692,7 +7644,47 @@
                                       <w:sz w:val="16"/>
                                       <w:szCs w:val="16"/>
                                     </w:rPr>
-                                    <w:t>Melissa Allison, MPH,BSN, RN,CIC,CPH</w:t>
+                                    <w:t xml:space="preserve">Melissa Allison, </w:t>
+                                  </w:r>
+                                  <w:proofErr w:type="gramStart"/>
+                                  <w:r>
+                                    <w:rPr>
+                                      <w:rFonts w:ascii="Open Sans"/>
+                                      <w:b/>
+                                      <w:sz w:val="16"/>
+                                      <w:szCs w:val="16"/>
+                                    </w:rPr>
+                                    <w:t>MPH,BSN</w:t>
+                                  </w:r>
+                                  <w:proofErr w:type="gramEnd"/>
+                                  <w:r>
+                                    <w:rPr>
+                                      <w:rFonts w:ascii="Open Sans"/>
+                                      <w:b/>
+                                      <w:sz w:val="16"/>
+                                      <w:szCs w:val="16"/>
+                                    </w:rPr>
+                                    <w:t xml:space="preserve">, </w:t>
+                                  </w:r>
+                                  <w:proofErr w:type="gramStart"/>
+                                  <w:r>
+                                    <w:rPr>
+                                      <w:rFonts w:ascii="Open Sans"/>
+                                      <w:b/>
+                                      <w:sz w:val="16"/>
+                                      <w:szCs w:val="16"/>
+                                    </w:rPr>
+                                    <w:t>RN,CIC</w:t>
+                                  </w:r>
+                                  <w:proofErr w:type="gramEnd"/>
+                                  <w:r>
+                                    <w:rPr>
+                                      <w:rFonts w:ascii="Open Sans"/>
+                                      <w:b/>
+                                      <w:sz w:val="16"/>
+                                      <w:szCs w:val="16"/>
+                                    </w:rPr>
+                                    <w:t>,CPH</w:t>
                                   </w:r>
                                 </w:p>
                                 <w:p>
@@ -7789,7 +7781,11 @@
                 </mc:Choice>
                 <mc:Fallback>
                   <w:pict>
-                    <v:shape w14:anchorId="0FC79E04" id="_x0000_s1028" type="#_x0000_t202" style="position:absolute;margin-left:9.8pt;margin-top:161pt;width:201.8pt;height:114pt;z-index:-15719936;visibility:visible;mso-wrap-style:square;mso-width-percent:0;mso-height-percent:0;mso-wrap-distance-left:0;mso-wrap-distance-top:0;mso-wrap-distance-right:0;mso-wrap-distance-bottom:0;mso-position-horizontal:absolute;mso-position-horizontal-relative:margin;mso-position-vertical:absolute;mso-position-vertical-relative:text;mso-width-percent:0;mso-height-percent:0;mso-width-relative:margin;mso-height-relative:margin;v-text-anchor:middle" o:gfxdata="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" filled="f" strokeweight="2.25pt">
+                    <v:shapetype w14:anchorId="0FC79E04" id="_x0000_t202" coordsize="21600,21600" o:spt="202" path="m,l,21600r21600,l21600,xe">
+                      <v:stroke joinstyle="miter"/>
+                      <v:path gradientshapeok="t" o:connecttype="rect"/>
+                    </v:shapetype>
+                    <v:shape id="_x0000_s1028" type="#_x0000_t202" style="position:absolute;margin-left:9.8pt;margin-top:161pt;width:201.8pt;height:114pt;z-index:-15719936;visibility:visible;mso-wrap-style:square;mso-width-percent:0;mso-height-percent:0;mso-wrap-distance-left:0;mso-wrap-distance-top:0;mso-wrap-distance-right:0;mso-wrap-distance-bottom:0;mso-position-horizontal:absolute;mso-position-horizontal-relative:margin;mso-position-vertical:absolute;mso-position-vertical-relative:text;mso-width-percent:0;mso-height-percent:0;mso-width-relative:margin;mso-height-relative:margin;v-text-anchor:middle" o:gfxdata="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" filled="f" strokeweight="2.25pt">
                       <v:path arrowok="t"/>
                       <v:textbox inset="0,0,0,0">
                         <w:txbxContent>
@@ -8177,6 +8173,7 @@
       <w:r>
         <w:t>4</w:t>
       </w:r>
+      <w:proofErr w:type="spellStart"/>
       <w:r>
         <w:rPr>
           <w:position w:val="6"/>
@@ -8184,6 +8181,7 @@
         </w:rPr>
         <w:t>th</w:t>
       </w:r>
+      <w:proofErr w:type="spellEnd"/>
       <w:r>
         <w:rPr>
           <w:spacing w:val="29"/>

</xml_diff>

<commit_message>
changed others in template
</commit_message>
<xml_diff>
--- a/assets/templates/combined_template.docx
+++ b/assets/templates/combined_template.docx
@@ -1,6 +1,6 @@
 
 <file path=word/document.xml><?xml version="1.0" encoding="utf-8"?>
-<w:document xmlns:wpc="http://schemas.microsoft.com/office/word/2010/wordprocessingCanvas" xmlns:cx="http://schemas.microsoft.com/office/drawing/2014/chartex" xmlns:cx1="http://schemas.microsoft.com/office/drawing/2015/9/8/chartex" xmlns:cx2="http://schemas.microsoft.com/office/drawing/2015/10/21/chartex" xmlns:cx3="http://schemas.microsoft.com/office/drawing/2016/5/9/chartex" xmlns:cx4="http://schemas.microsoft.com/office/drawing/2016/5/10/chartex" xmlns:cx5="http://schemas.microsoft.com/office/drawing/2016/5/11/chartex" xmlns:cx6="http://schemas.microsoft.com/office/drawing/2016/5/12/chartex" xmlns:cx7="http://schemas.microsoft.com/office/drawing/2016/5/13/chartex" xmlns:cx8="http://schemas.microsoft.com/office/drawing/2016/5/14/chartex" xmlns:mc="http://schemas.openxmlformats.org/markup-compatibility/2006" xmlns:aink="http://schemas.microsoft.com/office/drawing/2016/ink" xmlns:am3d="http://schemas.microsoft.com/office/drawing/2017/model3d" xmlns:o="urn:schemas-microsoft-com:office:office" xmlns:oel="http://schemas.microsoft.com/office/2019/extlst" xmlns:r="http://schemas.openxmlformats.org/officeDocument/2006/relationships" xmlns:m="http://schemas.openxmlformats.org/officeDocument/2006/math" xmlns:v="urn:schemas-microsoft-com:vml" xmlns:wp14="http://schemas.microsoft.com/office/word/2010/wordprocessingDrawing" xmlns:wp="http://schemas.openxmlformats.org/drawingml/2006/wordprocessingDrawing" xmlns:w10="urn:schemas-microsoft-com:office:word" xmlns:w="http://schemas.openxmlformats.org/wordprocessingml/2006/main" xmlns:w14="http://schemas.microsoft.com/office/word/2010/wordml" xmlns:w15="http://schemas.microsoft.com/office/word/2012/wordml" xmlns:w16cex="http://schemas.microsoft.com/office/word/2018/wordml/cex" xmlns:w16cid="http://schemas.microsoft.com/office/word/2016/wordml/cid" xmlns:w16="http://schemas.microsoft.com/office/word/2018/wordml" xmlns:w16sdtdh="http://schemas.microsoft.com/office/word/2020/wordml/sdtdatahash" xmlns:w16se="http://schemas.microsoft.com/office/word/2015/wordml/symex" xmlns:wpg="http://schemas.microsoft.com/office/word/2010/wordprocessingGroup" xmlns:wpi="http://schemas.microsoft.com/office/word/2010/wordprocessingInk" xmlns:wne="http://schemas.microsoft.com/office/word/2006/wordml" xmlns:wps="http://schemas.microsoft.com/office/word/2010/wordprocessingShape" mc:Ignorable="w14 w15 w16se w16cid w16 w16cex w16sdtdh wp14">
+<w:document xmlns:wpc="http://schemas.microsoft.com/office/word/2010/wordprocessingCanvas" xmlns:cx="http://schemas.microsoft.com/office/drawing/2014/chartex" xmlns:cx1="http://schemas.microsoft.com/office/drawing/2015/9/8/chartex" xmlns:cx2="http://schemas.microsoft.com/office/drawing/2015/10/21/chartex" xmlns:cx3="http://schemas.microsoft.com/office/drawing/2016/5/9/chartex" xmlns:cx4="http://schemas.microsoft.com/office/drawing/2016/5/10/chartex" xmlns:cx5="http://schemas.microsoft.com/office/drawing/2016/5/11/chartex" xmlns:cx6="http://schemas.microsoft.com/office/drawing/2016/5/12/chartex" xmlns:cx7="http://schemas.microsoft.com/office/drawing/2016/5/13/chartex" xmlns:cx8="http://schemas.microsoft.com/office/drawing/2016/5/14/chartex" xmlns:mc="http://schemas.openxmlformats.org/markup-compatibility/2006" xmlns:aink="http://schemas.microsoft.com/office/drawing/2016/ink" xmlns:am3d="http://schemas.microsoft.com/office/drawing/2017/model3d" xmlns:o="urn:schemas-microsoft-com:office:office" xmlns:oel="http://schemas.microsoft.com/office/2019/extlst" xmlns:r="http://schemas.openxmlformats.org/officeDocument/2006/relationships" xmlns:m="http://schemas.openxmlformats.org/officeDocument/2006/math" xmlns:v="urn:schemas-microsoft-com:vml" xmlns:wp14="http://schemas.microsoft.com/office/word/2010/wordprocessingDrawing" xmlns:wp="http://schemas.openxmlformats.org/drawingml/2006/wordprocessingDrawing" xmlns:w10="urn:schemas-microsoft-com:office:word" xmlns:w="http://schemas.openxmlformats.org/wordprocessingml/2006/main" xmlns:w14="http://schemas.microsoft.com/office/word/2010/wordml" xmlns:w15="http://schemas.microsoft.com/office/word/2012/wordml" xmlns:w16cex="http://schemas.microsoft.com/office/word/2018/wordml/cex" xmlns:w16cid="http://schemas.microsoft.com/office/word/2016/wordml/cid" xmlns:w16="http://schemas.microsoft.com/office/word/2018/wordml" xmlns:w16du="http://schemas.microsoft.com/office/word/2023/wordml/word16du" xmlns:w16sdtdh="http://schemas.microsoft.com/office/word/2020/wordml/sdtdatahash" xmlns:w16sdtfl="http://schemas.microsoft.com/office/word/2024/wordml/sdtformatlock" xmlns:w16se="http://schemas.microsoft.com/office/word/2015/wordml/symex" xmlns:wpg="http://schemas.microsoft.com/office/word/2010/wordprocessingGroup" xmlns:wpi="http://schemas.microsoft.com/office/word/2010/wordprocessingInk" xmlns:wne="http://schemas.microsoft.com/office/word/2006/wordml" xmlns:wps="http://schemas.microsoft.com/office/word/2010/wordprocessingShape" mc:Ignorable="w14 w15 w16se w16cid w16 w16cex w16sdtdh w16sdtfl w16du wp14">
   <w:body>
     <w:p>
       <w:pPr>
@@ -499,7 +499,7 @@
                     </wp:anchor>
                   </w:drawing>
                 </mc:Choice>
-                <mc:Fallback xmlns:w16sdtfl="http://schemas.microsoft.com/office/word/2024/wordml/sdtformatlock" xmlns:w16du="http://schemas.microsoft.com/office/word/2023/wordml/word16du">
+                <mc:Fallback>
                   <w:pict>
                     <v:shape w14:anchorId="1DCAD853" id="Graphic 2" o:spid="_x0000_s1026" style="position:absolute;margin-left:310.3pt;margin-top:7.45pt;width:.5pt;height:13.95pt;z-index:487593472;visibility:visible;mso-wrap-style:square;mso-wrap-distance-left:0;mso-wrap-distance-top:0;mso-wrap-distance-right:0;mso-wrap-distance-bottom:0;mso-position-horizontal:absolute;mso-position-horizontal-relative:page;mso-position-vertical:absolute;mso-position-vertical-relative:text;v-text-anchor:top" coordsize="6350,177165" o:gfxdata="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" path="m6096,l,,,176783r6096,l6096,xe" fillcolor="black" stroked="f">
                       <v:path arrowok="t"/>
@@ -1625,7 +1625,7 @@
               </wp:anchor>
             </w:drawing>
           </mc:Choice>
-          <mc:Fallback xmlns:w16sdtfl="http://schemas.microsoft.com/office/word/2024/wordml/sdtformatlock" xmlns:w16du="http://schemas.microsoft.com/office/word/2023/wordml/word16du">
+          <mc:Fallback>
             <w:pict>
               <v:shape w14:anchorId="4D3CFA1A" id="Graphic 4" o:spid="_x0000_s1026" style="position:absolute;margin-left:296.05pt;margin-top:16.35pt;width:48.8pt;height:20pt;z-index:-15848960;visibility:visible;mso-wrap-style:square;mso-wrap-distance-left:0;mso-wrap-distance-top:0;mso-wrap-distance-right:0;mso-wrap-distance-bottom:0;mso-position-horizontal:absolute;mso-position-horizontal-relative:page;mso-position-vertical:absolute;mso-position-vertical-relative:text;v-text-anchor:top" coordsize="619760,254000" o:gfxdata="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" path="m619428,l,,,254000r619428,l619428,xe" stroked="f">
                 <v:path arrowok="t"/>
@@ -4668,7 +4668,29 @@
                 <w:szCs w:val="20"/>
                 <w:lang w:val="en-GB"/>
               </w:rPr>
-              <w:t xml:space="preserve"> #mr_needs_oth#</w:t>
+              <w:t xml:space="preserve"> </w:t>
+            </w:r>
+            <w:r>
+              <w:rPr>
+                <w:rFonts w:eastAsiaTheme="minorHAnsi"/>
+                <w:b/>
+                <w:bCs/>
+                <w:sz w:val="20"/>
+                <w:szCs w:val="20"/>
+                <w:lang w:val="en-GB"/>
+              </w:rPr>
+              <w:t xml:space="preserve">Others: </w:t>
+            </w:r>
+            <w:r>
+              <w:rPr>
+                <w:rFonts w:eastAsiaTheme="minorHAnsi"/>
+                <w:b/>
+                <w:bCs/>
+                <w:sz w:val="20"/>
+                <w:szCs w:val="20"/>
+                <w:lang w:val="en-GB"/>
+              </w:rPr>
+              <w:t>#mr_needs_oth#</w:t>
             </w:r>
           </w:p>
         </w:tc>
@@ -5020,7 +5042,47 @@
                                       <w:sz w:val="16"/>
                                       <w:szCs w:val="16"/>
                                     </w:rPr>
-                                    <w:t>Melissa Allison, MPH,BSN, RN,CIC,CPH</w:t>
+                                    <w:t xml:space="preserve">Melissa Allison, </w:t>
+                                  </w:r>
+                                  <w:proofErr w:type="gramStart"/>
+                                  <w:r>
+                                    <w:rPr>
+                                      <w:rFonts w:ascii="Open Sans"/>
+                                      <w:b/>
+                                      <w:sz w:val="16"/>
+                                      <w:szCs w:val="16"/>
+                                    </w:rPr>
+                                    <w:t>MPH,BSN</w:t>
+                                  </w:r>
+                                  <w:proofErr w:type="gramEnd"/>
+                                  <w:r>
+                                    <w:rPr>
+                                      <w:rFonts w:ascii="Open Sans"/>
+                                      <w:b/>
+                                      <w:sz w:val="16"/>
+                                      <w:szCs w:val="16"/>
+                                    </w:rPr>
+                                    <w:t xml:space="preserve">, </w:t>
+                                  </w:r>
+                                  <w:proofErr w:type="gramStart"/>
+                                  <w:r>
+                                    <w:rPr>
+                                      <w:rFonts w:ascii="Open Sans"/>
+                                      <w:b/>
+                                      <w:sz w:val="16"/>
+                                      <w:szCs w:val="16"/>
+                                    </w:rPr>
+                                    <w:t>RN,CIC</w:t>
+                                  </w:r>
+                                  <w:proofErr w:type="gramEnd"/>
+                                  <w:r>
+                                    <w:rPr>
+                                      <w:rFonts w:ascii="Open Sans"/>
+                                      <w:b/>
+                                      <w:sz w:val="16"/>
+                                      <w:szCs w:val="16"/>
+                                    </w:rPr>
+                                    <w:t>,CPH</w:t>
                                   </w:r>
                                 </w:p>
                                 <w:p>
@@ -5117,7 +5179,11 @@
                 </mc:Choice>
                 <mc:Fallback>
                   <w:pict>
-                    <v:shape w14:anchorId="000976E4" id="_x0000_s1028" type="#_x0000_t202" style="position:absolute;margin-left:9.8pt;margin-top:161pt;width:201.8pt;height:114pt;z-index:-15716864;visibility:visible;mso-wrap-style:square;mso-width-percent:0;mso-height-percent:0;mso-wrap-distance-left:0;mso-wrap-distance-top:0;mso-wrap-distance-right:0;mso-wrap-distance-bottom:0;mso-position-horizontal:absolute;mso-position-horizontal-relative:margin;mso-position-vertical:absolute;mso-position-vertical-relative:text;mso-width-percent:0;mso-height-percent:0;mso-width-relative:margin;mso-height-relative:margin;v-text-anchor:middle" o:gfxdata="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" filled="f" strokeweight="2.25pt">
+                    <v:shapetype w14:anchorId="000976E4" id="_x0000_t202" coordsize="21600,21600" o:spt="202" path="m,l,21600r21600,l21600,xe">
+                      <v:stroke joinstyle="miter"/>
+                      <v:path gradientshapeok="t" o:connecttype="rect"/>
+                    </v:shapetype>
+                    <v:shape id="_x0000_s1028" type="#_x0000_t202" style="position:absolute;margin-left:9.8pt;margin-top:161pt;width:201.8pt;height:114pt;z-index:-15716864;visibility:visible;mso-wrap-style:square;mso-width-percent:0;mso-height-percent:0;mso-wrap-distance-left:0;mso-wrap-distance-top:0;mso-wrap-distance-right:0;mso-wrap-distance-bottom:0;mso-position-horizontal:absolute;mso-position-horizontal-relative:margin;mso-position-vertical:absolute;mso-position-vertical-relative:text;mso-width-percent:0;mso-height-percent:0;mso-width-relative:margin;mso-height-relative:margin;v-text-anchor:middle" o:gfxdata="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" filled="f" strokeweight="2.25pt">
                       <v:path arrowok="t"/>
                       <v:textbox inset="0,0,0,0">
                         <w:txbxContent>
@@ -5160,7 +5226,47 @@
                                 <w:sz w:val="16"/>
                                 <w:szCs w:val="16"/>
                               </w:rPr>
-                              <w:t>Melissa Allison, MPH,BSN, RN,CIC,CPH</w:t>
+                              <w:t xml:space="preserve">Melissa Allison, </w:t>
+                            </w:r>
+                            <w:proofErr w:type="gramStart"/>
+                            <w:r>
+                              <w:rPr>
+                                <w:rFonts w:ascii="Open Sans"/>
+                                <w:b/>
+                                <w:sz w:val="16"/>
+                                <w:szCs w:val="16"/>
+                              </w:rPr>
+                              <w:t>MPH,BSN</w:t>
+                            </w:r>
+                            <w:proofErr w:type="gramEnd"/>
+                            <w:r>
+                              <w:rPr>
+                                <w:rFonts w:ascii="Open Sans"/>
+                                <w:b/>
+                                <w:sz w:val="16"/>
+                                <w:szCs w:val="16"/>
+                              </w:rPr>
+                              <w:t xml:space="preserve">, </w:t>
+                            </w:r>
+                            <w:proofErr w:type="gramStart"/>
+                            <w:r>
+                              <w:rPr>
+                                <w:rFonts w:ascii="Open Sans"/>
+                                <w:b/>
+                                <w:sz w:val="16"/>
+                                <w:szCs w:val="16"/>
+                              </w:rPr>
+                              <w:t>RN,CIC</w:t>
+                            </w:r>
+                            <w:proofErr w:type="gramEnd"/>
+                            <w:r>
+                              <w:rPr>
+                                <w:rFonts w:ascii="Open Sans"/>
+                                <w:b/>
+                                <w:sz w:val="16"/>
+                                <w:szCs w:val="16"/>
+                              </w:rPr>
+                              <w:t>,CPH</w:t>
                             </w:r>
                           </w:p>
                           <w:p>
@@ -6243,6 +6349,7 @@
               </w:rPr>
               <w:t xml:space="preserve"> Full </w:t>
             </w:r>
+            <w:proofErr w:type="gramStart"/>
             <w:r>
               <w:rPr>
                 <w:b/>
@@ -6264,6 +6371,7 @@
               </w:rPr>
               <w:t>:</w:t>
             </w:r>
+            <w:proofErr w:type="gramEnd"/>
             <w:r>
               <w:rPr>
                 <w:spacing w:val="-4"/>
@@ -7122,7 +7230,29 @@
                 <w:szCs w:val="20"/>
                 <w:lang w:val="en-GB"/>
               </w:rPr>
-              <w:t xml:space="preserve"> #mr_needs_oth_inf#</w:t>
+              <w:t xml:space="preserve"> </w:t>
+            </w:r>
+            <w:r>
+              <w:rPr>
+                <w:rFonts w:eastAsiaTheme="minorHAnsi"/>
+                <w:b/>
+                <w:bCs/>
+                <w:sz w:val="20"/>
+                <w:szCs w:val="20"/>
+                <w:lang w:val="en-GB"/>
+              </w:rPr>
+              <w:t xml:space="preserve">Others: </w:t>
+            </w:r>
+            <w:r>
+              <w:rPr>
+                <w:rFonts w:eastAsiaTheme="minorHAnsi"/>
+                <w:b/>
+                <w:bCs/>
+                <w:sz w:val="20"/>
+                <w:szCs w:val="20"/>
+                <w:lang w:val="en-GB"/>
+              </w:rPr>
+              <w:t>#mr_needs_oth_inf#</w:t>
             </w:r>
           </w:p>
         </w:tc>
@@ -7474,7 +7604,47 @@
                                       <w:sz w:val="16"/>
                                       <w:szCs w:val="16"/>
                                     </w:rPr>
-                                    <w:t>Melissa Allison, MPH,BSN, RN,CIC,CPH</w:t>
+                                    <w:t xml:space="preserve">Melissa Allison, </w:t>
+                                  </w:r>
+                                  <w:proofErr w:type="gramStart"/>
+                                  <w:r>
+                                    <w:rPr>
+                                      <w:rFonts w:ascii="Open Sans"/>
+                                      <w:b/>
+                                      <w:sz w:val="16"/>
+                                      <w:szCs w:val="16"/>
+                                    </w:rPr>
+                                    <w:t>MPH,BSN</w:t>
+                                  </w:r>
+                                  <w:proofErr w:type="gramEnd"/>
+                                  <w:r>
+                                    <w:rPr>
+                                      <w:rFonts w:ascii="Open Sans"/>
+                                      <w:b/>
+                                      <w:sz w:val="16"/>
+                                      <w:szCs w:val="16"/>
+                                    </w:rPr>
+                                    <w:t xml:space="preserve">, </w:t>
+                                  </w:r>
+                                  <w:proofErr w:type="gramStart"/>
+                                  <w:r>
+                                    <w:rPr>
+                                      <w:rFonts w:ascii="Open Sans"/>
+                                      <w:b/>
+                                      <w:sz w:val="16"/>
+                                      <w:szCs w:val="16"/>
+                                    </w:rPr>
+                                    <w:t>RN,CIC</w:t>
+                                  </w:r>
+                                  <w:proofErr w:type="gramEnd"/>
+                                  <w:r>
+                                    <w:rPr>
+                                      <w:rFonts w:ascii="Open Sans"/>
+                                      <w:b/>
+                                      <w:sz w:val="16"/>
+                                      <w:szCs w:val="16"/>
+                                    </w:rPr>
+                                    <w:t>,CPH</w:t>
                                   </w:r>
                                 </w:p>
                                 <w:p>
@@ -7571,7 +7741,7 @@
                 </mc:Choice>
                 <mc:Fallback>
                   <w:pict>
-                    <v:shape w14:anchorId="0FC79E04" id="_x0000_s1030" type="#_x0000_t202" style="position:absolute;margin-left:9.8pt;margin-top:161pt;width:201.8pt;height:114pt;z-index:-15719936;visibility:visible;mso-wrap-style:square;mso-width-percent:0;mso-height-percent:0;mso-wrap-distance-left:0;mso-wrap-distance-top:0;mso-wrap-distance-right:0;mso-wrap-distance-bottom:0;mso-position-horizontal:absolute;mso-position-horizontal-relative:margin;mso-position-vertical:absolute;mso-position-vertical-relative:text;mso-width-percent:0;mso-height-percent:0;mso-width-relative:margin;mso-height-relative:margin;v-text-anchor:middle" o:gfxdata="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" filled="f" strokeweight="2.25pt">
+                    <v:shape w14:anchorId="0FC79E04" id="_x0000_s1030" type="#_x0000_t202" style="position:absolute;margin-left:9.8pt;margin-top:161pt;width:201.8pt;height:114pt;z-index:-15719936;visibility:visible;mso-wrap-style:square;mso-width-percent:0;mso-height-percent:0;mso-wrap-distance-left:0;mso-wrap-distance-top:0;mso-wrap-distance-right:0;mso-wrap-distance-bottom:0;mso-position-horizontal:absolute;mso-position-horizontal-relative:margin;mso-position-vertical:absolute;mso-position-vertical-relative:text;mso-width-percent:0;mso-height-percent:0;mso-width-relative:margin;mso-height-relative:margin;v-text-anchor:middle" o:gfxdata="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" filled="f" strokeweight="2.25pt">
                       <v:path arrowok="t"/>
                       <v:textbox inset="0,0,0,0">
                         <w:txbxContent>
@@ -7614,7 +7784,47 @@
                                 <w:sz w:val="16"/>
                                 <w:szCs w:val="16"/>
                               </w:rPr>
-                              <w:t>Melissa Allison, MPH,BSN, RN,CIC,CPH</w:t>
+                              <w:t xml:space="preserve">Melissa Allison, </w:t>
+                            </w:r>
+                            <w:proofErr w:type="gramStart"/>
+                            <w:r>
+                              <w:rPr>
+                                <w:rFonts w:ascii="Open Sans"/>
+                                <w:b/>
+                                <w:sz w:val="16"/>
+                                <w:szCs w:val="16"/>
+                              </w:rPr>
+                              <w:t>MPH,BSN</w:t>
+                            </w:r>
+                            <w:proofErr w:type="gramEnd"/>
+                            <w:r>
+                              <w:rPr>
+                                <w:rFonts w:ascii="Open Sans"/>
+                                <w:b/>
+                                <w:sz w:val="16"/>
+                                <w:szCs w:val="16"/>
+                              </w:rPr>
+                              <w:t xml:space="preserve">, </w:t>
+                            </w:r>
+                            <w:proofErr w:type="gramStart"/>
+                            <w:r>
+                              <w:rPr>
+                                <w:rFonts w:ascii="Open Sans"/>
+                                <w:b/>
+                                <w:sz w:val="16"/>
+                                <w:szCs w:val="16"/>
+                              </w:rPr>
+                              <w:t>RN,CIC</w:t>
+                            </w:r>
+                            <w:proofErr w:type="gramEnd"/>
+                            <w:r>
+                              <w:rPr>
+                                <w:rFonts w:ascii="Open Sans"/>
+                                <w:b/>
+                                <w:sz w:val="16"/>
+                                <w:szCs w:val="16"/>
+                              </w:rPr>
+                              <w:t>,CPH</w:t>
                             </w:r>
                           </w:p>
                           <w:p>
@@ -10785,7 +10995,7 @@
               </wp:anchor>
             </w:drawing>
           </mc:Choice>
-          <mc:Fallback xmlns:w16sdtfl="http://schemas.microsoft.com/office/word/2024/wordml/sdtformatlock" xmlns:w16du="http://schemas.microsoft.com/office/word/2023/wordml/word16du">
+          <mc:Fallback>
             <w:pict>
               <v:shape w14:anchorId="12D3CAC1" id="Graphic 11" o:spid="_x0000_s1026" style="position:absolute;margin-left:84pt;margin-top:17.7pt;width:445.2pt;height:.1pt;z-index:-15725056;visibility:visible;mso-wrap-style:square;mso-wrap-distance-left:0;mso-wrap-distance-top:0;mso-wrap-distance-right:0;mso-wrap-distance-bottom:0;mso-position-horizontal:absolute;mso-position-horizontal-relative:page;mso-position-vertical:absolute;mso-position-vertical-relative:text;v-text-anchor:top" coordsize="5654040,1270" o:gfxdata="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" path="m,l5654040,e" filled="f" strokecolor="#d9002e" strokeweight=".5pt">
                 <v:path arrowok="t"/>
@@ -10806,7 +11016,7 @@
 </file>
 
 <file path=word/numbering.xml><?xml version="1.0" encoding="utf-8"?>
-<w:numbering xmlns:wpc="http://schemas.microsoft.com/office/word/2010/wordprocessingCanvas" xmlns:cx="http://schemas.microsoft.com/office/drawing/2014/chartex" xmlns:cx1="http://schemas.microsoft.com/office/drawing/2015/9/8/chartex" xmlns:cx2="http://schemas.microsoft.com/office/drawing/2015/10/21/chartex" xmlns:cx3="http://schemas.microsoft.com/office/drawing/2016/5/9/chartex" xmlns:cx4="http://schemas.microsoft.com/office/drawing/2016/5/10/chartex" xmlns:cx5="http://schemas.microsoft.com/office/drawing/2016/5/11/chartex" xmlns:cx6="http://schemas.microsoft.com/office/drawing/2016/5/12/chartex" xmlns:cx7="http://schemas.microsoft.com/office/drawing/2016/5/13/chartex" xmlns:cx8="http://schemas.microsoft.com/office/drawing/2016/5/14/chartex" xmlns:mc="http://schemas.openxmlformats.org/markup-compatibility/2006" xmlns:aink="http://schemas.microsoft.com/office/drawing/2016/ink" xmlns:am3d="http://schemas.microsoft.com/office/drawing/2017/model3d" xmlns:o="urn:schemas-microsoft-com:office:office" xmlns:oel="http://schemas.microsoft.com/office/2019/extlst" xmlns:r="http://schemas.openxmlformats.org/officeDocument/2006/relationships" xmlns:m="http://schemas.openxmlformats.org/officeDocument/2006/math" xmlns:v="urn:schemas-microsoft-com:vml" xmlns:wp14="http://schemas.microsoft.com/office/word/2010/wordprocessingDrawing" xmlns:wp="http://schemas.openxmlformats.org/drawingml/2006/wordprocessingDrawing" xmlns:w10="urn:schemas-microsoft-com:office:word" xmlns:w="http://schemas.openxmlformats.org/wordprocessingml/2006/main" xmlns:w14="http://schemas.microsoft.com/office/word/2010/wordml" xmlns:w15="http://schemas.microsoft.com/office/word/2012/wordml" xmlns:w16cex="http://schemas.microsoft.com/office/word/2018/wordml/cex" xmlns:w16cid="http://schemas.microsoft.com/office/word/2016/wordml/cid" xmlns:w16="http://schemas.microsoft.com/office/word/2018/wordml" xmlns:w16sdtdh="http://schemas.microsoft.com/office/word/2020/wordml/sdtdatahash" xmlns:w16se="http://schemas.microsoft.com/office/word/2015/wordml/symex" xmlns:wpg="http://schemas.microsoft.com/office/word/2010/wordprocessingGroup" xmlns:wpi="http://schemas.microsoft.com/office/word/2010/wordprocessingInk" xmlns:wne="http://schemas.microsoft.com/office/word/2006/wordml" xmlns:wps="http://schemas.microsoft.com/office/word/2010/wordprocessingShape" mc:Ignorable="w14 w15 w16se w16cid w16 w16cex w16sdtdh wp14">
+<w:numbering xmlns:wpc="http://schemas.microsoft.com/office/word/2010/wordprocessingCanvas" xmlns:cx="http://schemas.microsoft.com/office/drawing/2014/chartex" xmlns:cx1="http://schemas.microsoft.com/office/drawing/2015/9/8/chartex" xmlns:cx2="http://schemas.microsoft.com/office/drawing/2015/10/21/chartex" xmlns:cx3="http://schemas.microsoft.com/office/drawing/2016/5/9/chartex" xmlns:cx4="http://schemas.microsoft.com/office/drawing/2016/5/10/chartex" xmlns:cx5="http://schemas.microsoft.com/office/drawing/2016/5/11/chartex" xmlns:cx6="http://schemas.microsoft.com/office/drawing/2016/5/12/chartex" xmlns:cx7="http://schemas.microsoft.com/office/drawing/2016/5/13/chartex" xmlns:cx8="http://schemas.microsoft.com/office/drawing/2016/5/14/chartex" xmlns:mc="http://schemas.openxmlformats.org/markup-compatibility/2006" xmlns:aink="http://schemas.microsoft.com/office/drawing/2016/ink" xmlns:am3d="http://schemas.microsoft.com/office/drawing/2017/model3d" xmlns:o="urn:schemas-microsoft-com:office:office" xmlns:oel="http://schemas.microsoft.com/office/2019/extlst" xmlns:r="http://schemas.openxmlformats.org/officeDocument/2006/relationships" xmlns:m="http://schemas.openxmlformats.org/officeDocument/2006/math" xmlns:v="urn:schemas-microsoft-com:vml" xmlns:wp14="http://schemas.microsoft.com/office/word/2010/wordprocessingDrawing" xmlns:wp="http://schemas.openxmlformats.org/drawingml/2006/wordprocessingDrawing" xmlns:w10="urn:schemas-microsoft-com:office:word" xmlns:w="http://schemas.openxmlformats.org/wordprocessingml/2006/main" xmlns:w14="http://schemas.microsoft.com/office/word/2010/wordml" xmlns:w15="http://schemas.microsoft.com/office/word/2012/wordml" xmlns:w16cex="http://schemas.microsoft.com/office/word/2018/wordml/cex" xmlns:w16cid="http://schemas.microsoft.com/office/word/2016/wordml/cid" xmlns:w16="http://schemas.microsoft.com/office/word/2018/wordml" xmlns:w16du="http://schemas.microsoft.com/office/word/2023/wordml/word16du" xmlns:w16sdtdh="http://schemas.microsoft.com/office/word/2020/wordml/sdtdatahash" xmlns:w16sdtfl="http://schemas.microsoft.com/office/word/2024/wordml/sdtformatlock" xmlns:w16se="http://schemas.microsoft.com/office/word/2015/wordml/symex" xmlns:wpg="http://schemas.microsoft.com/office/word/2010/wordprocessingGroup" xmlns:wpi="http://schemas.microsoft.com/office/word/2010/wordprocessingInk" xmlns:wne="http://schemas.microsoft.com/office/word/2006/wordml" xmlns:wps="http://schemas.microsoft.com/office/word/2010/wordprocessingShape" mc:Ignorable="w14 w15 w16se w16cid w16 w16cex w16sdtdh w16sdtfl w16du wp14">
   <w:abstractNum w:abstractNumId="0" w15:restartNumberingAfterBreak="0">
     <w:nsid w:val="2DC943FF"/>
     <w:multiLevelType w:val="hybridMultilevel"/>
@@ -10929,7 +11139,7 @@
 </file>
 
 <file path=word/styles.xml><?xml version="1.0" encoding="utf-8"?>
-<w:styles xmlns:mc="http://schemas.openxmlformats.org/markup-compatibility/2006" xmlns:r="http://schemas.openxmlformats.org/officeDocument/2006/relationships" xmlns:w="http://schemas.openxmlformats.org/wordprocessingml/2006/main" xmlns:w14="http://schemas.microsoft.com/office/word/2010/wordml" xmlns:w15="http://schemas.microsoft.com/office/word/2012/wordml" xmlns:w16cex="http://schemas.microsoft.com/office/word/2018/wordml/cex" xmlns:w16cid="http://schemas.microsoft.com/office/word/2016/wordml/cid" xmlns:w16="http://schemas.microsoft.com/office/word/2018/wordml" xmlns:w16sdtdh="http://schemas.microsoft.com/office/word/2020/wordml/sdtdatahash" xmlns:w16se="http://schemas.microsoft.com/office/word/2015/wordml/symex" mc:Ignorable="w14 w15 w16se w16cid w16 w16cex w16sdtdh">
+<w:styles xmlns:mc="http://schemas.openxmlformats.org/markup-compatibility/2006" xmlns:r="http://schemas.openxmlformats.org/officeDocument/2006/relationships" xmlns:w="http://schemas.openxmlformats.org/wordprocessingml/2006/main" xmlns:w14="http://schemas.microsoft.com/office/word/2010/wordml" xmlns:w15="http://schemas.microsoft.com/office/word/2012/wordml" xmlns:w16cex="http://schemas.microsoft.com/office/word/2018/wordml/cex" xmlns:w16cid="http://schemas.microsoft.com/office/word/2016/wordml/cid" xmlns:w16="http://schemas.microsoft.com/office/word/2018/wordml" xmlns:w16du="http://schemas.microsoft.com/office/word/2023/wordml/word16du" xmlns:w16sdtdh="http://schemas.microsoft.com/office/word/2020/wordml/sdtdatahash" xmlns:w16sdtfl="http://schemas.microsoft.com/office/word/2024/wordml/sdtformatlock" xmlns:w16se="http://schemas.microsoft.com/office/word/2015/wordml/symex" mc:Ignorable="w14 w15 w16se w16cid w16 w16cex w16sdtdh w16sdtfl w16du">
   <w:docDefaults>
     <w:rPrDefault>
       <w:rPr>

</xml_diff>